<commit_message>
renaming modules and poms
</commit_message>
<xml_diff>
--- a/domibusConnector/docs/QuickInstallationGuide.docx
+++ b/domibusConnector/docs/QuickInstallationGuide.docx
@@ -8,7 +8,10 @@
       </w:pPr>
       <w:proofErr w:type="spellStart"/>
       <w:r>
-        <w:t>ECodexConnector</w:t>
+        <w:t>Domibus</w:t>
+      </w:r>
+      <w:r>
+        <w:t>Connector</w:t>
       </w:r>
       <w:proofErr w:type="spellEnd"/>
       <w:r>
@@ -48,7 +51,10 @@
       </w:r>
       <w:proofErr w:type="spellStart"/>
       <w:r>
-        <w:t>ECodexConnector</w:t>
+        <w:t>domibus</w:t>
+      </w:r>
+      <w:r>
+        <w:t>Connector</w:t>
       </w:r>
       <w:proofErr w:type="spellEnd"/>
       <w:r>
@@ -240,7 +246,10 @@
       </w:r>
       <w:proofErr w:type="spellStart"/>
       <w:r>
-        <w:t>EcodexConnector</w:t>
+        <w:t>domibus</w:t>
+      </w:r>
+      <w:r>
+        <w:t>Connector</w:t>
       </w:r>
       <w:proofErr w:type="spellEnd"/>
       <w:r>
@@ -364,7 +373,10 @@
       </w:r>
       <w:proofErr w:type="spellStart"/>
       <w:r>
-        <w:t>ECodexConnector</w:t>
+        <w:t>domibus</w:t>
+      </w:r>
+      <w:r>
+        <w:t>Connector</w:t>
       </w:r>
       <w:proofErr w:type="spellEnd"/>
       <w:r>
@@ -453,7 +465,10 @@
       </w:pPr>
       <w:proofErr w:type="spellStart"/>
       <w:r>
-        <w:t>ECodexConnectorCommon</w:t>
+        <w:t>domibus</w:t>
+      </w:r>
+      <w:r>
+        <w:t>ConnectorCommon</w:t>
       </w:r>
       <w:proofErr w:type="spellEnd"/>
     </w:p>
@@ -556,7 +571,10 @@
       </w:pPr>
       <w:proofErr w:type="spellStart"/>
       <w:r>
-        <w:t>ECodexConnectorController</w:t>
+        <w:t>domibus</w:t>
+      </w:r>
+      <w:r>
+        <w:t>ConnectorController</w:t>
       </w:r>
       <w:proofErr w:type="spellEnd"/>
     </w:p>
@@ -715,7 +733,10 @@
       </w:pPr>
       <w:proofErr w:type="spellStart"/>
       <w:r>
-        <w:t>ECodexConnectorContentMapper</w:t>
+        <w:t>domibus</w:t>
+      </w:r>
+      <w:r>
+        <w:t>ConnectorContentMapper</w:t>
       </w:r>
       <w:proofErr w:type="spellEnd"/>
     </w:p>
@@ -839,11 +860,9 @@
       <w:r>
         <w:t xml:space="preserve"> </w:t>
       </w:r>
-      <w:proofErr w:type="spellStart"/>
-      <w:r>
-        <w:t>ecodex</w:t>
-      </w:r>
-      <w:proofErr w:type="spellEnd"/>
+      <w:r>
+        <w:t>international</w:t>
+      </w:r>
       <w:r>
         <w:t xml:space="preserve"> </w:t>
       </w:r>
@@ -869,15 +888,7 @@
       </w:r>
       <w:proofErr w:type="spellEnd"/>
       <w:r>
-        <w:t xml:space="preserve"> </w:t>
-      </w:r>
-      <w:proofErr w:type="spellStart"/>
-      <w:r>
-        <w:t>vice</w:t>
-      </w:r>
-      <w:proofErr w:type="spellEnd"/>
-      <w:r>
-        <w:t xml:space="preserve"> </w:t>
+        <w:t xml:space="preserve"> vice </w:t>
       </w:r>
       <w:proofErr w:type="spellStart"/>
       <w:r>
@@ -898,7 +909,10 @@
       </w:pPr>
       <w:proofErr w:type="spellStart"/>
       <w:r>
-        <w:t>ECodexConnectorEvidencesToolkit</w:t>
+        <w:t>domibus</w:t>
+      </w:r>
+      <w:r>
+        <w:t>ConnectorEvidencesToolkit</w:t>
       </w:r>
       <w:proofErr w:type="spellEnd"/>
     </w:p>
@@ -907,13 +921,8 @@
         <w:pStyle w:val="Listenabsatz"/>
         <w:ind w:left="2160"/>
       </w:pPr>
-      <w:proofErr w:type="spellStart"/>
-      <w:r>
-        <w:t>Calls</w:t>
-      </w:r>
-      <w:proofErr w:type="spellEnd"/>
-      <w:r>
-        <w:t xml:space="preserve"> </w:t>
+      <w:r>
+        <w:t xml:space="preserve">Calls </w:t>
       </w:r>
       <w:proofErr w:type="spellStart"/>
       <w:r>
@@ -974,7 +983,10 @@
       </w:pPr>
       <w:proofErr w:type="spellStart"/>
       <w:r>
-        <w:t>ECodexConnectorSecurityToolkit</w:t>
+        <w:t>domibus</w:t>
+      </w:r>
+      <w:r>
+        <w:t>ConnectorSecurityToolkit</w:t>
       </w:r>
       <w:proofErr w:type="spellEnd"/>
     </w:p>
@@ -983,13 +995,8 @@
         <w:pStyle w:val="Listenabsatz"/>
         <w:ind w:left="2160"/>
       </w:pPr>
-      <w:proofErr w:type="spellStart"/>
-      <w:r>
-        <w:t>Calls</w:t>
-      </w:r>
-      <w:proofErr w:type="spellEnd"/>
-      <w:r>
-        <w:t xml:space="preserve"> </w:t>
+      <w:r>
+        <w:t xml:space="preserve">Calls </w:t>
       </w:r>
       <w:proofErr w:type="spellStart"/>
       <w:r>
@@ -1082,7 +1089,10 @@
       </w:pPr>
       <w:proofErr w:type="spellStart"/>
       <w:r>
-        <w:t>ECodexConnectorGatewayWebserviceClient</w:t>
+        <w:t>domibus</w:t>
+      </w:r>
+      <w:r>
+        <w:t>ConnectorGatewayWebserviceClient</w:t>
       </w:r>
       <w:proofErr w:type="spellEnd"/>
     </w:p>
@@ -1169,7 +1179,10 @@
       </w:pPr>
       <w:proofErr w:type="spellStart"/>
       <w:r>
-        <w:t>ECodexConnectorNationalBackendClient</w:t>
+        <w:t>domibus</w:t>
+      </w:r>
+      <w:r>
+        <w:t>ConnectorNationalBackendClient</w:t>
       </w:r>
       <w:proofErr w:type="spellEnd"/>
     </w:p>
@@ -1296,7 +1309,10 @@
       </w:pPr>
       <w:proofErr w:type="spellStart"/>
       <w:r>
-        <w:t>ECodexConnectorDistribution</w:t>
+        <w:t>domibus</w:t>
+      </w:r>
+      <w:r>
+        <w:t>ConnectorDistribution</w:t>
       </w:r>
       <w:proofErr w:type="spellEnd"/>
     </w:p>
@@ -1507,7 +1523,7 @@
       </w:r>
       <w:proofErr w:type="spellStart"/>
       <w:r>
-        <w:t>eCodex</w:t>
+        <w:t>domibus</w:t>
       </w:r>
       <w:proofErr w:type="spellEnd"/>
       <w:r>
@@ -1831,7 +1847,10 @@
       </w:r>
       <w:proofErr w:type="spellStart"/>
       <w:r>
-        <w:t>ECodexConnectorCommon</w:t>
+        <w:t>domibus</w:t>
+      </w:r>
+      <w:r>
+        <w:t>ConnectorCommon</w:t>
       </w:r>
       <w:proofErr w:type="spellEnd"/>
       <w:r>
@@ -1868,7 +1887,10 @@
       </w:r>
       <w:proofErr w:type="spellStart"/>
       <w:r>
-        <w:t>ECodexConnector</w:t>
+        <w:t>domibus</w:t>
+      </w:r>
+      <w:r>
+        <w:t>Connector</w:t>
       </w:r>
       <w:proofErr w:type="spellEnd"/>
       <w:r>
@@ -2028,7 +2050,10 @@
       </w:r>
       <w:proofErr w:type="spellStart"/>
       <w:r>
-        <w:t>ECodexConnectorDistribution</w:t>
+        <w:t>domibus</w:t>
+      </w:r>
+      <w:r>
+        <w:t>ConnectorDistribution</w:t>
       </w:r>
       <w:proofErr w:type="spellEnd"/>
       <w:r>
@@ -2227,7 +2252,10 @@
       </w:r>
       <w:proofErr w:type="spellStart"/>
       <w:r>
-        <w:t>ECodexConnector</w:t>
+        <w:t>domibus</w:t>
+      </w:r>
+      <w:r>
+        <w:t>Connector</w:t>
       </w:r>
       <w:proofErr w:type="spellEnd"/>
       <w:r>
@@ -2389,13 +2417,8 @@
       </w:r>
       <w:proofErr w:type="spellEnd"/>
       <w:r>
-        <w:t xml:space="preserve"> </w:t>
-      </w:r>
-      <w:proofErr w:type="spellStart"/>
-      <w:r>
-        <w:t>Maven</w:t>
-      </w:r>
-      <w:proofErr w:type="spellEnd"/>
+        <w:t xml:space="preserve"> Maven</w:t>
+      </w:r>
     </w:p>
     <w:p>
       <w:pPr>
@@ -2416,15 +2439,7 @@
       </w:r>
       <w:proofErr w:type="spellEnd"/>
       <w:r>
-        <w:t xml:space="preserve"> </w:t>
-      </w:r>
-      <w:proofErr w:type="spellStart"/>
-      <w:r>
-        <w:t>maven</w:t>
-      </w:r>
-      <w:proofErr w:type="spellEnd"/>
-      <w:r>
-        <w:t xml:space="preserve"> </w:t>
+        <w:t xml:space="preserve"> maven </w:t>
       </w:r>
       <w:proofErr w:type="spellStart"/>
       <w:r>
@@ -2476,7 +2491,10 @@
       </w:r>
       <w:proofErr w:type="spellStart"/>
       <w:r>
-        <w:t>ECodexConnectorController</w:t>
+        <w:t>domibus</w:t>
+      </w:r>
+      <w:r>
+        <w:t>ConnectorController</w:t>
       </w:r>
       <w:proofErr w:type="spellEnd"/>
       <w:r>
@@ -2624,15 +2642,7 @@
       </w:r>
       <w:proofErr w:type="spellEnd"/>
       <w:r>
-        <w:t xml:space="preserve"> e-codex </w:t>
-      </w:r>
-      <w:proofErr w:type="spellStart"/>
-      <w:r>
-        <w:t>maven</w:t>
-      </w:r>
-      <w:proofErr w:type="spellEnd"/>
-      <w:r>
-        <w:t xml:space="preserve"> </w:t>
+        <w:t xml:space="preserve"> e-codex maven </w:t>
       </w:r>
       <w:proofErr w:type="spellStart"/>
       <w:r>
@@ -2723,7 +2733,10 @@
       </w:r>
       <w:proofErr w:type="spellStart"/>
       <w:r>
-        <w:t>ECodexConnector</w:t>
+        <w:t>domibus</w:t>
+      </w:r>
+      <w:r>
+        <w:t>Connector</w:t>
       </w:r>
       <w:proofErr w:type="spellEnd"/>
       <w:r>
@@ -2842,7 +2855,23 @@
           <w:color w:val="000000"/>
           <w:lang w:val="de-AT" w:eastAsia="en-US"/>
         </w:rPr>
-        <w:t>eu.ecodex.connector</w:t>
+        <w:t>eu.</w:t>
+      </w:r>
+      <w:r>
+        <w:rPr>
+          <w:rFonts w:ascii="Consolas" w:hAnsi="Consolas" w:cs="Consolas"/>
+          <w:color w:val="000000"/>
+          <w:lang w:val="de-AT" w:eastAsia="en-US"/>
+        </w:rPr>
+        <w:t>domibus</w:t>
+      </w:r>
+      <w:r>
+        <w:rPr>
+          <w:rFonts w:ascii="Consolas" w:hAnsi="Consolas" w:cs="Consolas"/>
+          <w:color w:val="000000"/>
+          <w:lang w:val="de-AT" w:eastAsia="en-US"/>
+        </w:rPr>
+        <w:t>.connector</w:t>
       </w:r>
       <w:proofErr w:type="spellEnd"/>
       <w:r>
@@ -2940,7 +2969,15 @@
           <w:color w:val="000000"/>
           <w:lang w:val="de-AT" w:eastAsia="en-US"/>
         </w:rPr>
-        <w:t>ECodexConnectorController</w:t>
+        <w:t>domibus</w:t>
+      </w:r>
+      <w:r>
+        <w:rPr>
+          <w:rFonts w:ascii="Consolas" w:hAnsi="Consolas" w:cs="Consolas"/>
+          <w:color w:val="000000"/>
+          <w:lang w:val="de-AT" w:eastAsia="en-US"/>
+        </w:rPr>
+        <w:t>ConnectorController</w:t>
       </w:r>
       <w:proofErr w:type="spellEnd"/>
       <w:r>
@@ -3046,7 +3083,15 @@
           <w:color w:val="000000"/>
           <w:lang w:val="de-AT" w:eastAsia="en-US"/>
         </w:rPr>
-        <w:t>ecodex.connector.version</w:t>
+        <w:t>domibus</w:t>
+      </w:r>
+      <w:r>
+        <w:rPr>
+          <w:rFonts w:ascii="Consolas" w:hAnsi="Consolas" w:cs="Consolas"/>
+          <w:color w:val="000000"/>
+          <w:lang w:val="de-AT" w:eastAsia="en-US"/>
+        </w:rPr>
+        <w:t>.connector.version</w:t>
       </w:r>
       <w:proofErr w:type="spellEnd"/>
       <w:r>
@@ -3187,7 +3232,10 @@
       </w:r>
       <w:proofErr w:type="spellStart"/>
       <w:r>
-        <w:t>ecodex.connector.version</w:t>
+        <w:t>domibus</w:t>
+      </w:r>
+      <w:r>
+        <w:t>.connector.version</w:t>
       </w:r>
       <w:proofErr w:type="spellEnd"/>
       <w:r>
@@ -3309,13 +3357,8 @@
       </w:r>
       <w:proofErr w:type="spellEnd"/>
       <w:r>
-        <w:t xml:space="preserve"> </w:t>
-      </w:r>
-      <w:proofErr w:type="spellStart"/>
-      <w:r>
-        <w:t>Maven</w:t>
-      </w:r>
-      <w:proofErr w:type="spellEnd"/>
+        <w:t xml:space="preserve"> Maven</w:t>
+      </w:r>
     </w:p>
     <w:p>
       <w:pPr>
@@ -3468,7 +3511,10 @@
       </w:r>
       <w:proofErr w:type="spellStart"/>
       <w:r>
-        <w:t>ECodexConnectorDistribution</w:t>
+        <w:t>domibus</w:t>
+      </w:r>
+      <w:r>
+        <w:t>ConnectorDistribution</w:t>
       </w:r>
       <w:proofErr w:type="spellEnd"/>
       <w:r>
@@ -3508,7 +3554,10 @@
       </w:r>
       <w:proofErr w:type="spellStart"/>
       <w:r>
-        <w:t>ECodexConnector</w:t>
+        <w:t>Domibus</w:t>
+      </w:r>
+      <w:r>
+        <w:t>Connector</w:t>
       </w:r>
       <w:proofErr w:type="spellEnd"/>
       <w:r>
@@ -3653,7 +3702,10 @@
       </w:r>
       <w:proofErr w:type="spellStart"/>
       <w:r>
-        <w:t>ECodexConnector</w:t>
+        <w:t>domibus</w:t>
+      </w:r>
+      <w:r>
+        <w:t>Connector</w:t>
       </w:r>
       <w:proofErr w:type="spellEnd"/>
       <w:r>
@@ -3697,15 +3749,7 @@
       </w:r>
       <w:proofErr w:type="spellEnd"/>
       <w:r>
-        <w:t xml:space="preserve"> </w:t>
-      </w:r>
-      <w:proofErr w:type="spellStart"/>
-      <w:r>
-        <w:t>at</w:t>
-      </w:r>
-      <w:proofErr w:type="spellEnd"/>
-      <w:r>
-        <w:t xml:space="preserve"> </w:t>
+        <w:t xml:space="preserve"> at </w:t>
       </w:r>
       <w:r>
         <w:t>https://secure.e-codex.eu/nexus</w:t>
@@ -6027,14 +6071,123 @@
       <w:szCs w:val="20"/>
       <w:lang w:eastAsia="de-AT"/>
     </w:rPr>
+    <w:tblPr/>
+    <w:tcPr>
+      <w:shd w:val="solid" w:color="C0C0C0" w:fill="FFFFFF"/>
+    </w:tcPr>
+    <w:tblStylePr w:type="firstRow">
+      <w:rPr>
+        <w:b/>
+        <w:bCs/>
+        <w:color w:val="800080"/>
+      </w:rPr>
+      <w:tblPr/>
+      <w:tcPr>
+        <w:tcBorders>
+          <w:bottom w:val="single" w:sz="6" w:space="0" w:color="808080"/>
+          <w:tl2br w:val="none" w:sz="0" w:space="0" w:color="auto"/>
+          <w:tr2bl w:val="none" w:sz="0" w:space="0" w:color="auto"/>
+        </w:tcBorders>
+      </w:tcPr>
+    </w:tblStylePr>
+    <w:tblStylePr w:type="lastRow">
+      <w:tblPr/>
+      <w:tcPr>
+        <w:tcBorders>
+          <w:top w:val="single" w:sz="6" w:space="0" w:color="FFFFFF"/>
+          <w:tl2br w:val="none" w:sz="0" w:space="0" w:color="auto"/>
+          <w:tr2bl w:val="none" w:sz="0" w:space="0" w:color="auto"/>
+        </w:tcBorders>
+      </w:tcPr>
+    </w:tblStylePr>
+    <w:tblStylePr w:type="firstCol">
+      <w:rPr>
+        <w:b/>
+        <w:bCs/>
+      </w:rPr>
+      <w:tblPr/>
+      <w:tcPr>
+        <w:tcBorders>
+          <w:right w:val="single" w:sz="6" w:space="0" w:color="808080"/>
+          <w:tl2br w:val="none" w:sz="0" w:space="0" w:color="auto"/>
+          <w:tr2bl w:val="none" w:sz="0" w:space="0" w:color="auto"/>
+        </w:tcBorders>
+      </w:tcPr>
+    </w:tblStylePr>
+    <w:tblStylePr w:type="lastCol">
+      <w:tblPr/>
+      <w:tcPr>
+        <w:tcBorders>
+          <w:left w:val="single" w:sz="6" w:space="0" w:color="FFFFFF"/>
+          <w:tl2br w:val="none" w:sz="0" w:space="0" w:color="auto"/>
+          <w:tr2bl w:val="none" w:sz="0" w:space="0" w:color="auto"/>
+        </w:tcBorders>
+      </w:tcPr>
+    </w:tblStylePr>
+    <w:tblStylePr w:type="neCell">
+      <w:tblPr/>
+      <w:tcPr>
+        <w:tcBorders>
+          <w:left w:val="none" w:sz="0" w:space="0" w:color="auto"/>
+          <w:bottom w:val="none" w:sz="0" w:space="0" w:color="auto"/>
+          <w:tl2br w:val="none" w:sz="0" w:space="0" w:color="auto"/>
+          <w:tr2bl w:val="none" w:sz="0" w:space="0" w:color="auto"/>
+        </w:tcBorders>
+      </w:tcPr>
+    </w:tblStylePr>
+    <w:tblStylePr w:type="nwCell">
+      <w:tblPr/>
+      <w:tcPr>
+        <w:tcBorders>
+          <w:bottom w:val="none" w:sz="0" w:space="0" w:color="auto"/>
+          <w:right w:val="none" w:sz="0" w:space="0" w:color="auto"/>
+          <w:tl2br w:val="none" w:sz="0" w:space="0" w:color="auto"/>
+          <w:tr2bl w:val="none" w:sz="0" w:space="0" w:color="auto"/>
+        </w:tcBorders>
+      </w:tcPr>
+    </w:tblStylePr>
+    <w:tblStylePr w:type="seCell">
+      <w:tblPr/>
+      <w:tcPr>
+        <w:tcBorders>
+          <w:top w:val="none" w:sz="0" w:space="0" w:color="auto"/>
+          <w:left w:val="none" w:sz="0" w:space="0" w:color="auto"/>
+          <w:tl2br w:val="none" w:sz="0" w:space="0" w:color="auto"/>
+          <w:tr2bl w:val="none" w:sz="0" w:space="0" w:color="auto"/>
+        </w:tcBorders>
+      </w:tcPr>
+    </w:tblStylePr>
+    <w:tblStylePr w:type="swCell">
+      <w:rPr>
+        <w:color w:val="000080"/>
+      </w:rPr>
+      <w:tblPr/>
+      <w:tcPr>
+        <w:tcBorders>
+          <w:top w:val="none" w:sz="0" w:space="0" w:color="auto"/>
+          <w:right w:val="none" w:sz="0" w:space="0" w:color="auto"/>
+          <w:tl2br w:val="none" w:sz="0" w:space="0" w:color="auto"/>
+          <w:tr2bl w:val="none" w:sz="0" w:space="0" w:color="auto"/>
+        </w:tcBorders>
+      </w:tcPr>
+    </w:tblStylePr>
+  </w:style>
+  <w:style w:type="table" w:styleId="Tabelle3D-Effekt2">
+    <w:name w:val="Table 3D effects 2"/>
+    <w:basedOn w:val="NormaleTabelle"/>
+    <w:semiHidden/>
+    <w:rsid w:val="00910F85"/>
+    <w:pPr>
+      <w:spacing w:after="0" w:line="360" w:lineRule="auto"/>
+    </w:pPr>
+    <w:rPr>
+      <w:rFonts w:ascii="Times New Roman" w:hAnsi="Times New Roman" w:cs="Times New Roman"/>
+      <w:sz w:val="20"/>
+      <w:szCs w:val="20"/>
+      <w:lang w:eastAsia="de-AT"/>
+    </w:rPr>
     <w:tblPr>
-      <w:tblInd w:w="0" w:type="dxa"/>
-      <w:tblCellMar>
-        <w:top w:w="0" w:type="dxa"/>
-        <w:left w:w="108" w:type="dxa"/>
-        <w:bottom w:w="0" w:type="dxa"/>
-        <w:right w:w="108" w:type="dxa"/>
-      </w:tblCellMar>
+      <w:tblStyleRowBandSize w:val="1"/>
     </w:tblPr>
     <w:tcPr>
       <w:shd w:val="solid" w:color="C0C0C0" w:fill="FFFFFF"/>
@@ -6043,35 +6196,21 @@
       <w:rPr>
         <w:b/>
         <w:bCs/>
-        <w:color w:val="800080"/>
-      </w:rPr>
-      <w:tblPr/>
-      <w:tcPr>
-        <w:tcBorders>
-          <w:bottom w:val="single" w:sz="6" w:space="0" w:color="808080"/>
-          <w:tl2br w:val="none" w:sz="0" w:space="0" w:color="auto"/>
-          <w:tr2bl w:val="none" w:sz="0" w:space="0" w:color="auto"/>
-        </w:tcBorders>
-      </w:tcPr>
-    </w:tblStylePr>
-    <w:tblStylePr w:type="lastRow">
-      <w:tblPr/>
-      <w:tcPr>
-        <w:tcBorders>
-          <w:top w:val="single" w:sz="6" w:space="0" w:color="FFFFFF"/>
+      </w:rPr>
+      <w:tblPr/>
+      <w:tcPr>
+        <w:tcBorders>
           <w:tl2br w:val="none" w:sz="0" w:space="0" w:color="auto"/>
           <w:tr2bl w:val="none" w:sz="0" w:space="0" w:color="auto"/>
         </w:tcBorders>
       </w:tcPr>
     </w:tblStylePr>
     <w:tblStylePr w:type="firstCol">
-      <w:rPr>
-        <w:b/>
-        <w:bCs/>
-      </w:rPr>
-      <w:tblPr/>
-      <w:tcPr>
-        <w:tcBorders>
+      <w:tblPr/>
+      <w:tcPr>
+        <w:tcBorders>
+          <w:top w:val="none" w:sz="0" w:space="0" w:color="auto"/>
+          <w:bottom w:val="none" w:sz="0" w:space="0" w:color="auto"/>
           <w:right w:val="single" w:sz="6" w:space="0" w:color="808080"/>
           <w:tl2br w:val="none" w:sz="0" w:space="0" w:color="auto"/>
           <w:tr2bl w:val="none" w:sz="0" w:space="0" w:color="auto"/>
@@ -6082,40 +6221,18 @@
       <w:tblPr/>
       <w:tcPr>
         <w:tcBorders>
-          <w:left w:val="single" w:sz="6" w:space="0" w:color="FFFFFF"/>
-          <w:tl2br w:val="none" w:sz="0" w:space="0" w:color="auto"/>
-          <w:tr2bl w:val="none" w:sz="0" w:space="0" w:color="auto"/>
-        </w:tcBorders>
-      </w:tcPr>
-    </w:tblStylePr>
-    <w:tblStylePr w:type="neCell">
-      <w:tblPr/>
-      <w:tcPr>
-        <w:tcBorders>
-          <w:left w:val="none" w:sz="0" w:space="0" w:color="auto"/>
-          <w:bottom w:val="none" w:sz="0" w:space="0" w:color="auto"/>
-          <w:tl2br w:val="none" w:sz="0" w:space="0" w:color="auto"/>
-          <w:tr2bl w:val="none" w:sz="0" w:space="0" w:color="auto"/>
-        </w:tcBorders>
-      </w:tcPr>
-    </w:tblStylePr>
-    <w:tblStylePr w:type="nwCell">
-      <w:tblPr/>
-      <w:tcPr>
-        <w:tcBorders>
-          <w:bottom w:val="none" w:sz="0" w:space="0" w:color="auto"/>
-          <w:right w:val="none" w:sz="0" w:space="0" w:color="auto"/>
-          <w:tl2br w:val="none" w:sz="0" w:space="0" w:color="auto"/>
-          <w:tr2bl w:val="none" w:sz="0" w:space="0" w:color="auto"/>
-        </w:tcBorders>
-      </w:tcPr>
-    </w:tblStylePr>
-    <w:tblStylePr w:type="seCell">
-      <w:tblPr/>
-      <w:tcPr>
-        <w:tcBorders>
-          <w:top w:val="none" w:sz="0" w:space="0" w:color="auto"/>
-          <w:left w:val="none" w:sz="0" w:space="0" w:color="auto"/>
+          <w:right w:val="single" w:sz="6" w:space="0" w:color="FFFFFF"/>
+          <w:tl2br w:val="none" w:sz="0" w:space="0" w:color="auto"/>
+          <w:tr2bl w:val="none" w:sz="0" w:space="0" w:color="auto"/>
+        </w:tcBorders>
+      </w:tcPr>
+    </w:tblStylePr>
+    <w:tblStylePr w:type="band1Horz">
+      <w:tblPr/>
+      <w:tcPr>
+        <w:tcBorders>
+          <w:top w:val="single" w:sz="6" w:space="0" w:color="808080"/>
+          <w:bottom w:val="single" w:sz="6" w:space="0" w:color="FFFFFF"/>
           <w:tl2br w:val="none" w:sz="0" w:space="0" w:color="auto"/>
           <w:tr2bl w:val="none" w:sz="0" w:space="0" w:color="auto"/>
         </w:tcBorders>
@@ -6123,21 +6240,20 @@
     </w:tblStylePr>
     <w:tblStylePr w:type="swCell">
       <w:rPr>
-        <w:color w:val="000080"/>
-      </w:rPr>
-      <w:tblPr/>
-      <w:tcPr>
-        <w:tcBorders>
-          <w:top w:val="none" w:sz="0" w:space="0" w:color="auto"/>
-          <w:right w:val="none" w:sz="0" w:space="0" w:color="auto"/>
-          <w:tl2br w:val="none" w:sz="0" w:space="0" w:color="auto"/>
-          <w:tr2bl w:val="none" w:sz="0" w:space="0" w:color="auto"/>
-        </w:tcBorders>
-      </w:tcPr>
-    </w:tblStylePr>
-  </w:style>
-  <w:style w:type="table" w:styleId="Tabelle3D-Effekt2">
-    <w:name w:val="Table 3D effects 2"/>
+        <w:b/>
+        <w:bCs/>
+      </w:rPr>
+      <w:tblPr/>
+      <w:tcPr>
+        <w:tcBorders>
+          <w:tl2br w:val="none" w:sz="0" w:space="0" w:color="auto"/>
+          <w:tr2bl w:val="none" w:sz="0" w:space="0" w:color="auto"/>
+        </w:tcBorders>
+      </w:tcPr>
+    </w:tblStylePr>
+  </w:style>
+  <w:style w:type="table" w:styleId="Tabelle3D-Effekt3">
+    <w:name w:val="Table 3D effects 3"/>
     <w:basedOn w:val="NormaleTabelle"/>
     <w:semiHidden/>
     <w:rsid w:val="00910F85"/>
@@ -6152,17 +6268,8 @@
     </w:rPr>
     <w:tblPr>
       <w:tblStyleRowBandSize w:val="1"/>
-      <w:tblInd w:w="0" w:type="dxa"/>
-      <w:tblCellMar>
-        <w:top w:w="0" w:type="dxa"/>
-        <w:left w:w="108" w:type="dxa"/>
-        <w:bottom w:w="0" w:type="dxa"/>
-        <w:right w:w="108" w:type="dxa"/>
-      </w:tblCellMar>
+      <w:tblStyleColBandSize w:val="1"/>
     </w:tblPr>
-    <w:tcPr>
-      <w:shd w:val="solid" w:color="C0C0C0" w:fill="FFFFFF"/>
-    </w:tcPr>
     <w:tblStylePr w:type="firstRow">
       <w:rPr>
         <w:b/>
@@ -6198,6 +6305,24 @@
         </w:tcBorders>
       </w:tcPr>
     </w:tblStylePr>
+    <w:tblStylePr w:type="band1Vert">
+      <w:rPr>
+        <w:color w:val="auto"/>
+      </w:rPr>
+      <w:tblPr/>
+      <w:tcPr>
+        <w:shd w:val="solid" w:color="C0C0C0" w:fill="FFFFFF"/>
+      </w:tcPr>
+    </w:tblStylePr>
+    <w:tblStylePr w:type="band2Vert">
+      <w:rPr>
+        <w:color w:val="auto"/>
+      </w:rPr>
+      <w:tblPr/>
+      <w:tcPr>
+        <w:shd w:val="pct50" w:color="C0C0C0" w:fill="FFFFFF"/>
+      </w:tcPr>
+    </w:tblStylePr>
     <w:tblStylePr w:type="band1Horz">
       <w:tblPr/>
       <w:tcPr>
@@ -6223,8 +6348,8 @@
       </w:tcPr>
     </w:tblStylePr>
   </w:style>
-  <w:style w:type="table" w:styleId="Tabelle3D-Effekt3">
-    <w:name w:val="Table 3D effects 3"/>
+  <w:style w:type="table" w:styleId="TabelleAktuell">
+    <w:name w:val="Table Contemporary"/>
     <w:basedOn w:val="NormaleTabelle"/>
     <w:semiHidden/>
     <w:rsid w:val="00910F85"/>
@@ -6239,95 +6364,55 @@
     </w:rPr>
     <w:tblPr>
       <w:tblStyleRowBandSize w:val="1"/>
-      <w:tblStyleColBandSize w:val="1"/>
-      <w:tblInd w:w="0" w:type="dxa"/>
-      <w:tblCellMar>
-        <w:top w:w="0" w:type="dxa"/>
-        <w:left w:w="108" w:type="dxa"/>
-        <w:bottom w:w="0" w:type="dxa"/>
-        <w:right w:w="108" w:type="dxa"/>
-      </w:tblCellMar>
+      <w:tblBorders>
+        <w:insideH w:val="single" w:sz="18" w:space="0" w:color="FFFFFF"/>
+        <w:insideV w:val="single" w:sz="18" w:space="0" w:color="FFFFFF"/>
+      </w:tblBorders>
     </w:tblPr>
     <w:tblStylePr w:type="firstRow">
       <w:rPr>
         <w:b/>
         <w:bCs/>
-      </w:rPr>
-      <w:tblPr/>
-      <w:tcPr>
-        <w:tcBorders>
-          <w:tl2br w:val="none" w:sz="0" w:space="0" w:color="auto"/>
-          <w:tr2bl w:val="none" w:sz="0" w:space="0" w:color="auto"/>
-        </w:tcBorders>
-      </w:tcPr>
-    </w:tblStylePr>
-    <w:tblStylePr w:type="firstCol">
-      <w:tblPr/>
-      <w:tcPr>
-        <w:tcBorders>
-          <w:top w:val="none" w:sz="0" w:space="0" w:color="auto"/>
-          <w:bottom w:val="none" w:sz="0" w:space="0" w:color="auto"/>
-          <w:right w:val="single" w:sz="6" w:space="0" w:color="808080"/>
-          <w:tl2br w:val="none" w:sz="0" w:space="0" w:color="auto"/>
-          <w:tr2bl w:val="none" w:sz="0" w:space="0" w:color="auto"/>
-        </w:tcBorders>
-      </w:tcPr>
-    </w:tblStylePr>
-    <w:tblStylePr w:type="lastCol">
-      <w:tblPr/>
-      <w:tcPr>
-        <w:tcBorders>
-          <w:right w:val="single" w:sz="6" w:space="0" w:color="FFFFFF"/>
-          <w:tl2br w:val="none" w:sz="0" w:space="0" w:color="auto"/>
-          <w:tr2bl w:val="none" w:sz="0" w:space="0" w:color="auto"/>
-        </w:tcBorders>
-      </w:tcPr>
-    </w:tblStylePr>
-    <w:tblStylePr w:type="band1Vert">
-      <w:rPr>
         <w:color w:val="auto"/>
       </w:rPr>
       <w:tblPr/>
       <w:tcPr>
-        <w:shd w:val="solid" w:color="C0C0C0" w:fill="FFFFFF"/>
-      </w:tcPr>
-    </w:tblStylePr>
-    <w:tblStylePr w:type="band2Vert">
+        <w:tcBorders>
+          <w:tl2br w:val="none" w:sz="0" w:space="0" w:color="auto"/>
+          <w:tr2bl w:val="none" w:sz="0" w:space="0" w:color="auto"/>
+        </w:tcBorders>
+        <w:shd w:val="pct20" w:color="000000" w:fill="FFFFFF"/>
+      </w:tcPr>
+    </w:tblStylePr>
+    <w:tblStylePr w:type="band1Horz">
       <w:rPr>
         <w:color w:val="auto"/>
       </w:rPr>
       <w:tblPr/>
       <w:tcPr>
-        <w:shd w:val="pct50" w:color="C0C0C0" w:fill="FFFFFF"/>
-      </w:tcPr>
-    </w:tblStylePr>
-    <w:tblStylePr w:type="band1Horz">
-      <w:tblPr/>
-      <w:tcPr>
-        <w:tcBorders>
-          <w:top w:val="single" w:sz="6" w:space="0" w:color="808080"/>
-          <w:bottom w:val="single" w:sz="6" w:space="0" w:color="FFFFFF"/>
-          <w:tl2br w:val="none" w:sz="0" w:space="0" w:color="auto"/>
-          <w:tr2bl w:val="none" w:sz="0" w:space="0" w:color="auto"/>
-        </w:tcBorders>
-      </w:tcPr>
-    </w:tblStylePr>
-    <w:tblStylePr w:type="swCell">
-      <w:rPr>
-        <w:b/>
-        <w:bCs/>
-      </w:rPr>
-      <w:tblPr/>
-      <w:tcPr>
-        <w:tcBorders>
-          <w:tl2br w:val="none" w:sz="0" w:space="0" w:color="auto"/>
-          <w:tr2bl w:val="none" w:sz="0" w:space="0" w:color="auto"/>
-        </w:tcBorders>
-      </w:tcPr>
-    </w:tblStylePr>
-  </w:style>
-  <w:style w:type="table" w:styleId="TabelleAktuell">
-    <w:name w:val="Table Contemporary"/>
+        <w:tcBorders>
+          <w:tl2br w:val="none" w:sz="0" w:space="0" w:color="auto"/>
+          <w:tr2bl w:val="none" w:sz="0" w:space="0" w:color="auto"/>
+        </w:tcBorders>
+        <w:shd w:val="pct5" w:color="000000" w:fill="FFFFFF"/>
+      </w:tcPr>
+    </w:tblStylePr>
+    <w:tblStylePr w:type="band2Horz">
+      <w:rPr>
+        <w:color w:val="auto"/>
+      </w:rPr>
+      <w:tblPr/>
+      <w:tcPr>
+        <w:tcBorders>
+          <w:tl2br w:val="none" w:sz="0" w:space="0" w:color="auto"/>
+          <w:tr2bl w:val="none" w:sz="0" w:space="0" w:color="auto"/>
+        </w:tcBorders>
+        <w:shd w:val="pct20" w:color="000000" w:fill="FFFFFF"/>
+      </w:tcPr>
+    </w:tblStylePr>
+  </w:style>
+  <w:style w:type="table" w:styleId="TabelleEinfach1">
+    <w:name w:val="Table Simple 1"/>
     <w:basedOn w:val="NormaleTabelle"/>
     <w:semiHidden/>
     <w:rsid w:val="00910F85"/>
@@ -6341,87 +6426,10 @@
       <w:lang w:eastAsia="de-AT"/>
     </w:rPr>
     <w:tblPr>
-      <w:tblStyleRowBandSize w:val="1"/>
-      <w:tblInd w:w="0" w:type="dxa"/>
-      <w:tblBorders>
-        <w:insideH w:val="single" w:sz="18" w:space="0" w:color="FFFFFF"/>
-        <w:insideV w:val="single" w:sz="18" w:space="0" w:color="FFFFFF"/>
-      </w:tblBorders>
-      <w:tblCellMar>
-        <w:top w:w="0" w:type="dxa"/>
-        <w:left w:w="108" w:type="dxa"/>
-        <w:bottom w:w="0" w:type="dxa"/>
-        <w:right w:w="108" w:type="dxa"/>
-      </w:tblCellMar>
-    </w:tblPr>
-    <w:tblStylePr w:type="firstRow">
-      <w:rPr>
-        <w:b/>
-        <w:bCs/>
-        <w:color w:val="auto"/>
-      </w:rPr>
-      <w:tblPr/>
-      <w:tcPr>
-        <w:tcBorders>
-          <w:tl2br w:val="none" w:sz="0" w:space="0" w:color="auto"/>
-          <w:tr2bl w:val="none" w:sz="0" w:space="0" w:color="auto"/>
-        </w:tcBorders>
-        <w:shd w:val="pct20" w:color="000000" w:fill="FFFFFF"/>
-      </w:tcPr>
-    </w:tblStylePr>
-    <w:tblStylePr w:type="band1Horz">
-      <w:rPr>
-        <w:color w:val="auto"/>
-      </w:rPr>
-      <w:tblPr/>
-      <w:tcPr>
-        <w:tcBorders>
-          <w:tl2br w:val="none" w:sz="0" w:space="0" w:color="auto"/>
-          <w:tr2bl w:val="none" w:sz="0" w:space="0" w:color="auto"/>
-        </w:tcBorders>
-        <w:shd w:val="pct5" w:color="000000" w:fill="FFFFFF"/>
-      </w:tcPr>
-    </w:tblStylePr>
-    <w:tblStylePr w:type="band2Horz">
-      <w:rPr>
-        <w:color w:val="auto"/>
-      </w:rPr>
-      <w:tblPr/>
-      <w:tcPr>
-        <w:tcBorders>
-          <w:tl2br w:val="none" w:sz="0" w:space="0" w:color="auto"/>
-          <w:tr2bl w:val="none" w:sz="0" w:space="0" w:color="auto"/>
-        </w:tcBorders>
-        <w:shd w:val="pct20" w:color="000000" w:fill="FFFFFF"/>
-      </w:tcPr>
-    </w:tblStylePr>
-  </w:style>
-  <w:style w:type="table" w:styleId="TabelleEinfach1">
-    <w:name w:val="Table Simple 1"/>
-    <w:basedOn w:val="NormaleTabelle"/>
-    <w:semiHidden/>
-    <w:rsid w:val="00910F85"/>
-    <w:pPr>
-      <w:spacing w:after="0" w:line="360" w:lineRule="auto"/>
-    </w:pPr>
-    <w:rPr>
-      <w:rFonts w:ascii="Times New Roman" w:hAnsi="Times New Roman" w:cs="Times New Roman"/>
-      <w:sz w:val="20"/>
-      <w:szCs w:val="20"/>
-      <w:lang w:eastAsia="de-AT"/>
-    </w:rPr>
-    <w:tblPr>
-      <w:tblInd w:w="0" w:type="dxa"/>
       <w:tblBorders>
         <w:top w:val="single" w:sz="12" w:space="0" w:color="008000"/>
         <w:bottom w:val="single" w:sz="12" w:space="0" w:color="008000"/>
       </w:tblBorders>
-      <w:tblCellMar>
-        <w:top w:w="0" w:type="dxa"/>
-        <w:left w:w="108" w:type="dxa"/>
-        <w:bottom w:w="0" w:type="dxa"/>
-        <w:right w:w="108" w:type="dxa"/>
-      </w:tblCellMar>
     </w:tblPr>
     <w:tcPr>
       <w:shd w:val="clear" w:color="auto" w:fill="auto"/>
@@ -6461,15 +6469,7 @@
       <w:szCs w:val="20"/>
       <w:lang w:eastAsia="de-AT"/>
     </w:rPr>
-    <w:tblPr>
-      <w:tblInd w:w="0" w:type="dxa"/>
-      <w:tblCellMar>
-        <w:top w:w="0" w:type="dxa"/>
-        <w:left w:w="108" w:type="dxa"/>
-        <w:bottom w:w="0" w:type="dxa"/>
-        <w:right w:w="108" w:type="dxa"/>
-      </w:tblCellMar>
-    </w:tblPr>
+    <w:tblPr/>
     <w:tblStylePr w:type="firstRow">
       <w:rPr>
         <w:b/>
@@ -6571,19 +6571,12 @@
       <w:lang w:eastAsia="de-AT"/>
     </w:rPr>
     <w:tblPr>
-      <w:tblInd w:w="0" w:type="dxa"/>
       <w:tblBorders>
         <w:top w:val="single" w:sz="12" w:space="0" w:color="000000"/>
         <w:left w:val="single" w:sz="12" w:space="0" w:color="000000"/>
         <w:bottom w:val="single" w:sz="12" w:space="0" w:color="000000"/>
         <w:right w:val="single" w:sz="12" w:space="0" w:color="000000"/>
       </w:tblBorders>
-      <w:tblCellMar>
-        <w:top w:w="0" w:type="dxa"/>
-        <w:left w:w="108" w:type="dxa"/>
-        <w:bottom w:w="0" w:type="dxa"/>
-        <w:right w:w="108" w:type="dxa"/>
-      </w:tblCellMar>
     </w:tblPr>
     <w:tcPr>
       <w:shd w:val="clear" w:color="auto" w:fill="auto"/>
@@ -6619,7 +6612,6 @@
       <w:lang w:eastAsia="de-AT"/>
     </w:rPr>
     <w:tblPr>
-      <w:tblInd w:w="0" w:type="dxa"/>
       <w:tblBorders>
         <w:top w:val="double" w:sz="6" w:space="0" w:color="000000"/>
         <w:left w:val="double" w:sz="6" w:space="0" w:color="000000"/>
@@ -6628,12 +6620,6 @@
         <w:insideH w:val="single" w:sz="6" w:space="0" w:color="000000"/>
         <w:insideV w:val="single" w:sz="6" w:space="0" w:color="000000"/>
       </w:tblBorders>
-      <w:tblCellMar>
-        <w:top w:w="0" w:type="dxa"/>
-        <w:left w:w="108" w:type="dxa"/>
-        <w:bottom w:w="0" w:type="dxa"/>
-        <w:right w:w="108" w:type="dxa"/>
-      </w:tblCellMar>
     </w:tblPr>
     <w:tcPr>
       <w:shd w:val="clear" w:color="auto" w:fill="auto"/>
@@ -6668,7 +6654,6 @@
       <w:lang w:eastAsia="de-AT"/>
     </w:rPr>
     <w:tblPr>
-      <w:tblInd w:w="0" w:type="dxa"/>
       <w:tblBorders>
         <w:top w:val="single" w:sz="12" w:space="0" w:color="008080"/>
         <w:left w:val="single" w:sz="12" w:space="0" w:color="008080"/>
@@ -6676,12 +6661,6 @@
         <w:right w:val="single" w:sz="12" w:space="0" w:color="008080"/>
         <w:insideH w:val="single" w:sz="6" w:space="0" w:color="00FFFF"/>
       </w:tblBorders>
-      <w:tblCellMar>
-        <w:top w:w="0" w:type="dxa"/>
-        <w:left w:w="108" w:type="dxa"/>
-        <w:bottom w:w="0" w:type="dxa"/>
-        <w:right w:w="108" w:type="dxa"/>
-      </w:tblCellMar>
     </w:tblPr>
     <w:tcPr>
       <w:shd w:val="solid" w:color="008080" w:fill="FFFFFF"/>
@@ -6759,16 +6738,9 @@
       <w:lang w:eastAsia="de-AT"/>
     </w:rPr>
     <w:tblPr>
-      <w:tblInd w:w="0" w:type="dxa"/>
       <w:tblBorders>
         <w:bottom w:val="single" w:sz="12" w:space="0" w:color="000000"/>
       </w:tblBorders>
-      <w:tblCellMar>
-        <w:top w:w="0" w:type="dxa"/>
-        <w:left w:w="108" w:type="dxa"/>
-        <w:bottom w:w="0" w:type="dxa"/>
-        <w:right w:w="108" w:type="dxa"/>
-      </w:tblCellMar>
     </w:tblPr>
     <w:tcPr>
       <w:shd w:val="pct20" w:color="FFFF00" w:fill="FFFFFF"/>
@@ -6847,7 +6819,6 @@
       <w:lang w:eastAsia="de-AT"/>
     </w:rPr>
     <w:tblPr>
-      <w:tblInd w:w="0" w:type="dxa"/>
       <w:tblBorders>
         <w:top w:val="single" w:sz="18" w:space="0" w:color="000000"/>
         <w:left w:val="single" w:sz="18" w:space="0" w:color="000000"/>
@@ -6855,12 +6826,6 @@
         <w:right w:val="single" w:sz="18" w:space="0" w:color="000000"/>
         <w:insideH w:val="single" w:sz="6" w:space="0" w:color="C0C0C0"/>
       </w:tblBorders>
-      <w:tblCellMar>
-        <w:top w:w="0" w:type="dxa"/>
-        <w:left w:w="108" w:type="dxa"/>
-        <w:bottom w:w="0" w:type="dxa"/>
-        <w:right w:w="108" w:type="dxa"/>
-      </w:tblCellMar>
     </w:tblPr>
     <w:tcPr>
       <w:shd w:val="pct25" w:color="008080" w:fill="FFFFFF"/>
@@ -6919,17 +6884,10 @@
       <w:lang w:eastAsia="de-AT"/>
     </w:rPr>
     <w:tblPr>
-      <w:tblInd w:w="0" w:type="dxa"/>
       <w:tblBorders>
         <w:top w:val="single" w:sz="12" w:space="0" w:color="000000"/>
         <w:bottom w:val="single" w:sz="12" w:space="0" w:color="000000"/>
       </w:tblBorders>
-      <w:tblCellMar>
-        <w:top w:w="0" w:type="dxa"/>
-        <w:left w:w="108" w:type="dxa"/>
-        <w:bottom w:w="0" w:type="dxa"/>
-        <w:right w:w="108" w:type="dxa"/>
-      </w:tblCellMar>
     </w:tblPr>
     <w:tcPr>
       <w:shd w:val="clear" w:color="auto" w:fill="auto"/>
@@ -7015,17 +6973,10 @@
       <w:lang w:eastAsia="de-AT"/>
     </w:rPr>
     <w:tblPr>
-      <w:tblInd w:w="0" w:type="dxa"/>
       <w:tblBorders>
         <w:top w:val="single" w:sz="12" w:space="0" w:color="000000"/>
         <w:bottom w:val="single" w:sz="12" w:space="0" w:color="000000"/>
       </w:tblBorders>
-      <w:tblCellMar>
-        <w:top w:w="0" w:type="dxa"/>
-        <w:left w:w="108" w:type="dxa"/>
-        <w:bottom w:w="0" w:type="dxa"/>
-        <w:right w:w="108" w:type="dxa"/>
-      </w:tblCellMar>
     </w:tblPr>
     <w:tcPr>
       <w:shd w:val="clear" w:color="auto" w:fill="auto"/>
@@ -7120,19 +7071,12 @@
       <w:lang w:eastAsia="de-AT"/>
     </w:rPr>
     <w:tblPr>
-      <w:tblInd w:w="0" w:type="dxa"/>
       <w:tblBorders>
         <w:top w:val="single" w:sz="12" w:space="0" w:color="000000"/>
         <w:left w:val="single" w:sz="12" w:space="0" w:color="000000"/>
         <w:bottom w:val="single" w:sz="12" w:space="0" w:color="000000"/>
         <w:right w:val="single" w:sz="12" w:space="0" w:color="000000"/>
       </w:tblBorders>
-      <w:tblCellMar>
-        <w:top w:w="0" w:type="dxa"/>
-        <w:left w:w="108" w:type="dxa"/>
-        <w:bottom w:w="0" w:type="dxa"/>
-        <w:right w:w="108" w:type="dxa"/>
-      </w:tblCellMar>
     </w:tblPr>
     <w:tcPr>
       <w:shd w:val="solid" w:color="C0C0C0" w:fill="FFFFFF"/>
@@ -7199,19 +7143,12 @@
       <w:lang w:eastAsia="de-AT"/>
     </w:rPr>
     <w:tblPr>
-      <w:tblInd w:w="0" w:type="dxa"/>
       <w:tblBorders>
         <w:top w:val="single" w:sz="12" w:space="0" w:color="000000"/>
         <w:left w:val="single" w:sz="6" w:space="0" w:color="000000"/>
         <w:bottom w:val="single" w:sz="12" w:space="0" w:color="000000"/>
         <w:right w:val="single" w:sz="6" w:space="0" w:color="000000"/>
       </w:tblBorders>
-      <w:tblCellMar>
-        <w:top w:w="0" w:type="dxa"/>
-        <w:left w:w="108" w:type="dxa"/>
-        <w:bottom w:w="0" w:type="dxa"/>
-        <w:right w:w="108" w:type="dxa"/>
-      </w:tblCellMar>
     </w:tblPr>
     <w:tcPr>
       <w:shd w:val="clear" w:color="auto" w:fill="auto"/>
@@ -7303,19 +7240,12 @@
     </w:rPr>
     <w:tblPr>
       <w:tblStyleRowBandSize w:val="1"/>
-      <w:tblInd w:w="0" w:type="dxa"/>
       <w:tblBorders>
         <w:top w:val="single" w:sz="12" w:space="0" w:color="008080"/>
         <w:left w:val="single" w:sz="6" w:space="0" w:color="008080"/>
         <w:bottom w:val="single" w:sz="12" w:space="0" w:color="008080"/>
         <w:right w:val="single" w:sz="6" w:space="0" w:color="008080"/>
       </w:tblBorders>
-      <w:tblCellMar>
-        <w:top w:w="0" w:type="dxa"/>
-        <w:left w:w="108" w:type="dxa"/>
-        <w:bottom w:w="0" w:type="dxa"/>
-        <w:right w:w="108" w:type="dxa"/>
-      </w:tblCellMar>
     </w:tblPr>
     <w:tblStylePr w:type="firstRow">
       <w:rPr>
@@ -7400,16 +7330,9 @@
     </w:rPr>
     <w:tblPr>
       <w:tblStyleRowBandSize w:val="2"/>
-      <w:tblInd w:w="0" w:type="dxa"/>
       <w:tblBorders>
         <w:bottom w:val="single" w:sz="12" w:space="0" w:color="808080"/>
       </w:tblBorders>
-      <w:tblCellMar>
-        <w:top w:w="0" w:type="dxa"/>
-        <w:left w:w="108" w:type="dxa"/>
-        <w:bottom w:w="0" w:type="dxa"/>
-        <w:right w:w="108" w:type="dxa"/>
-      </w:tblCellMar>
     </w:tblPr>
     <w:tblStylePr w:type="firstRow">
       <w:rPr>
@@ -7491,18 +7414,11 @@
       <w:lang w:eastAsia="de-AT"/>
     </w:rPr>
     <w:tblPr>
-      <w:tblInd w:w="0" w:type="dxa"/>
       <w:tblBorders>
         <w:top w:val="single" w:sz="12" w:space="0" w:color="000000"/>
         <w:bottom w:val="single" w:sz="12" w:space="0" w:color="000000"/>
         <w:insideH w:val="single" w:sz="6" w:space="0" w:color="000000"/>
       </w:tblBorders>
-      <w:tblCellMar>
-        <w:top w:w="0" w:type="dxa"/>
-        <w:left w:w="108" w:type="dxa"/>
-        <w:bottom w:w="0" w:type="dxa"/>
-        <w:right w:w="108" w:type="dxa"/>
-      </w:tblCellMar>
     </w:tblPr>
     <w:tcPr>
       <w:shd w:val="clear" w:color="auto" w:fill="auto"/>
@@ -7562,7 +7478,6 @@
       <w:lang w:eastAsia="de-AT"/>
     </w:rPr>
     <w:tblPr>
-      <w:tblInd w:w="0" w:type="dxa"/>
       <w:tblBorders>
         <w:top w:val="single" w:sz="12" w:space="0" w:color="000000"/>
         <w:left w:val="single" w:sz="12" w:space="0" w:color="000000"/>
@@ -7570,12 +7485,6 @@
         <w:right w:val="single" w:sz="12" w:space="0" w:color="000000"/>
         <w:insideH w:val="single" w:sz="6" w:space="0" w:color="000000"/>
       </w:tblBorders>
-      <w:tblCellMar>
-        <w:top w:w="0" w:type="dxa"/>
-        <w:left w:w="108" w:type="dxa"/>
-        <w:bottom w:w="0" w:type="dxa"/>
-        <w:right w:w="108" w:type="dxa"/>
-      </w:tblCellMar>
     </w:tblPr>
     <w:tcPr>
       <w:shd w:val="clear" w:color="auto" w:fill="auto"/>
@@ -7612,7 +7521,6 @@
       <w:lang w:eastAsia="de-AT"/>
     </w:rPr>
     <w:tblPr>
-      <w:tblInd w:w="0" w:type="dxa"/>
       <w:tblBorders>
         <w:top w:val="single" w:sz="6" w:space="0" w:color="000000"/>
         <w:left w:val="single" w:sz="6" w:space="0" w:color="000000"/>
@@ -7620,12 +7528,6 @@
         <w:right w:val="single" w:sz="6" w:space="0" w:color="000000"/>
         <w:insideH w:val="single" w:sz="6" w:space="0" w:color="000000"/>
       </w:tblBorders>
-      <w:tblCellMar>
-        <w:top w:w="0" w:type="dxa"/>
-        <w:left w:w="108" w:type="dxa"/>
-        <w:bottom w:w="0" w:type="dxa"/>
-        <w:right w:w="108" w:type="dxa"/>
-      </w:tblCellMar>
     </w:tblPr>
     <w:tcPr>
       <w:shd w:val="clear" w:color="auto" w:fill="auto"/>
@@ -7674,19 +7576,12 @@
     </w:rPr>
     <w:tblPr>
       <w:tblStyleRowBandSize w:val="1"/>
-      <w:tblInd w:w="0" w:type="dxa"/>
       <w:tblBorders>
         <w:top w:val="single" w:sz="6" w:space="0" w:color="000000"/>
         <w:left w:val="single" w:sz="6" w:space="0" w:color="000000"/>
         <w:bottom w:val="single" w:sz="6" w:space="0" w:color="000000"/>
         <w:right w:val="single" w:sz="6" w:space="0" w:color="000000"/>
       </w:tblBorders>
-      <w:tblCellMar>
-        <w:top w:w="0" w:type="dxa"/>
-        <w:left w:w="108" w:type="dxa"/>
-        <w:bottom w:w="0" w:type="dxa"/>
-        <w:right w:w="108" w:type="dxa"/>
-      </w:tblCellMar>
     </w:tblPr>
     <w:tcPr>
       <w:shd w:val="pct50" w:color="000000" w:fill="FFFFFF"/>
@@ -7746,7 +7641,6 @@
     </w:rPr>
     <w:tblPr>
       <w:tblStyleRowBandSize w:val="1"/>
-      <w:tblInd w:w="0" w:type="dxa"/>
       <w:tblBorders>
         <w:top w:val="single" w:sz="12" w:space="0" w:color="008000"/>
         <w:left w:val="single" w:sz="6" w:space="0" w:color="008000"/>
@@ -7754,12 +7648,6 @@
         <w:right w:val="single" w:sz="6" w:space="0" w:color="008000"/>
         <w:insideH w:val="single" w:sz="6" w:space="0" w:color="000000"/>
       </w:tblBorders>
-      <w:tblCellMar>
-        <w:top w:w="0" w:type="dxa"/>
-        <w:left w:w="108" w:type="dxa"/>
-        <w:bottom w:w="0" w:type="dxa"/>
-        <w:right w:w="108" w:type="dxa"/>
-      </w:tblCellMar>
     </w:tblPr>
     <w:tblStylePr w:type="firstRow">
       <w:rPr>
@@ -7856,7 +7744,6 @@
     </w:rPr>
     <w:tblPr>
       <w:tblStyleRowBandSize w:val="1"/>
-      <w:tblInd w:w="0" w:type="dxa"/>
       <w:tblBorders>
         <w:top w:val="single" w:sz="6" w:space="0" w:color="000000"/>
         <w:left w:val="single" w:sz="6" w:space="0" w:color="000000"/>
@@ -7864,12 +7751,6 @@
         <w:right w:val="single" w:sz="6" w:space="0" w:color="000000"/>
         <w:insideV w:val="single" w:sz="6" w:space="0" w:color="000000"/>
       </w:tblBorders>
-      <w:tblCellMar>
-        <w:top w:w="0" w:type="dxa"/>
-        <w:left w:w="108" w:type="dxa"/>
-        <w:bottom w:w="0" w:type="dxa"/>
-        <w:right w:w="108" w:type="dxa"/>
-      </w:tblCellMar>
     </w:tblPr>
     <w:tblStylePr w:type="firstRow">
       <w:rPr>
@@ -7967,7 +7848,6 @@
       <w:lang w:eastAsia="de-AT"/>
     </w:rPr>
     <w:tblPr>
-      <w:tblInd w:w="0" w:type="dxa"/>
       <w:tblBorders>
         <w:top w:val="single" w:sz="6" w:space="0" w:color="000000"/>
         <w:left w:val="single" w:sz="6" w:space="0" w:color="000000"/>
@@ -7976,12 +7856,6 @@
         <w:insideH w:val="single" w:sz="6" w:space="0" w:color="000000"/>
         <w:insideV w:val="single" w:sz="6" w:space="0" w:color="000000"/>
       </w:tblBorders>
-      <w:tblCellMar>
-        <w:top w:w="0" w:type="dxa"/>
-        <w:left w:w="108" w:type="dxa"/>
-        <w:bottom w:w="0" w:type="dxa"/>
-        <w:right w:w="108" w:type="dxa"/>
-      </w:tblCellMar>
     </w:tblPr>
     <w:tcPr>
       <w:shd w:val="clear" w:color="auto" w:fill="auto"/>
@@ -8017,7 +7891,6 @@
       <w:lang w:eastAsia="de-AT"/>
     </w:rPr>
     <w:tblPr>
-      <w:tblInd w:w="0" w:type="dxa"/>
       <w:tblBorders>
         <w:top w:val="single" w:sz="6" w:space="0" w:color="000000"/>
         <w:left w:val="single" w:sz="6" w:space="0" w:color="000000"/>
@@ -8026,12 +7899,6 @@
         <w:insideH w:val="single" w:sz="6" w:space="0" w:color="000000"/>
         <w:insideV w:val="single" w:sz="6" w:space="0" w:color="000000"/>
       </w:tblBorders>
-      <w:tblCellMar>
-        <w:top w:w="0" w:type="dxa"/>
-        <w:left w:w="108" w:type="dxa"/>
-        <w:bottom w:w="0" w:type="dxa"/>
-        <w:right w:w="108" w:type="dxa"/>
-      </w:tblCellMar>
     </w:tblPr>
     <w:tcPr>
       <w:shd w:val="clear" w:color="auto" w:fill="auto"/>
@@ -8078,17 +7945,10 @@
       <w:lang w:eastAsia="de-AT"/>
     </w:rPr>
     <w:tblPr>
-      <w:tblInd w:w="0" w:type="dxa"/>
       <w:tblBorders>
         <w:insideH w:val="single" w:sz="6" w:space="0" w:color="000000"/>
         <w:insideV w:val="single" w:sz="6" w:space="0" w:color="000000"/>
       </w:tblBorders>
-      <w:tblCellMar>
-        <w:top w:w="0" w:type="dxa"/>
-        <w:left w:w="108" w:type="dxa"/>
-        <w:bottom w:w="0" w:type="dxa"/>
-        <w:right w:w="108" w:type="dxa"/>
-      </w:tblCellMar>
     </w:tblPr>
     <w:tcPr>
       <w:shd w:val="clear" w:color="auto" w:fill="auto"/>
@@ -8162,7 +8022,6 @@
       <w:lang w:eastAsia="de-AT"/>
     </w:rPr>
     <w:tblPr>
-      <w:tblInd w:w="0" w:type="dxa"/>
       <w:tblBorders>
         <w:top w:val="single" w:sz="6" w:space="0" w:color="000000"/>
         <w:left w:val="single" w:sz="12" w:space="0" w:color="000000"/>
@@ -8170,12 +8029,6 @@
         <w:right w:val="single" w:sz="12" w:space="0" w:color="000000"/>
         <w:insideV w:val="single" w:sz="6" w:space="0" w:color="000000"/>
       </w:tblBorders>
-      <w:tblCellMar>
-        <w:top w:w="0" w:type="dxa"/>
-        <w:left w:w="108" w:type="dxa"/>
-        <w:bottom w:w="0" w:type="dxa"/>
-        <w:right w:w="108" w:type="dxa"/>
-      </w:tblCellMar>
     </w:tblPr>
     <w:tcPr>
       <w:shd w:val="clear" w:color="auto" w:fill="auto"/>
@@ -8233,19 +8086,12 @@
       <w:lang w:eastAsia="de-AT"/>
     </w:rPr>
     <w:tblPr>
-      <w:tblInd w:w="0" w:type="dxa"/>
       <w:tblBorders>
         <w:left w:val="single" w:sz="12" w:space="0" w:color="000000"/>
         <w:right w:val="single" w:sz="12" w:space="0" w:color="000000"/>
         <w:insideH w:val="single" w:sz="6" w:space="0" w:color="000000"/>
         <w:insideV w:val="single" w:sz="6" w:space="0" w:color="000000"/>
       </w:tblBorders>
-      <w:tblCellMar>
-        <w:top w:w="0" w:type="dxa"/>
-        <w:left w:w="108" w:type="dxa"/>
-        <w:bottom w:w="0" w:type="dxa"/>
-        <w:right w:w="108" w:type="dxa"/>
-      </w:tblCellMar>
     </w:tblPr>
     <w:tcPr>
       <w:shd w:val="clear" w:color="auto" w:fill="auto"/>
@@ -8310,7 +8156,6 @@
       <w:lang w:eastAsia="de-AT"/>
     </w:rPr>
     <w:tblPr>
-      <w:tblInd w:w="0" w:type="dxa"/>
       <w:tblBorders>
         <w:top w:val="single" w:sz="12" w:space="0" w:color="000000"/>
         <w:left w:val="single" w:sz="12" w:space="0" w:color="000000"/>
@@ -8319,12 +8164,6 @@
         <w:insideH w:val="single" w:sz="6" w:space="0" w:color="000000"/>
         <w:insideV w:val="single" w:sz="6" w:space="0" w:color="000000"/>
       </w:tblBorders>
-      <w:tblCellMar>
-        <w:top w:w="0" w:type="dxa"/>
-        <w:left w:w="108" w:type="dxa"/>
-        <w:bottom w:w="0" w:type="dxa"/>
-        <w:right w:w="108" w:type="dxa"/>
-      </w:tblCellMar>
     </w:tblPr>
     <w:tcPr>
       <w:shd w:val="clear" w:color="auto" w:fill="auto"/>
@@ -8390,7 +8229,6 @@
       <w:lang w:eastAsia="de-AT"/>
     </w:rPr>
     <w:tblPr>
-      <w:tblInd w:w="0" w:type="dxa"/>
       <w:tblBorders>
         <w:top w:val="single" w:sz="12" w:space="0" w:color="000000"/>
         <w:left w:val="single" w:sz="12" w:space="0" w:color="000000"/>
@@ -8398,12 +8236,6 @@
         <w:right w:val="single" w:sz="12" w:space="0" w:color="000000"/>
         <w:insideV w:val="single" w:sz="6" w:space="0" w:color="000000"/>
       </w:tblBorders>
-      <w:tblCellMar>
-        <w:top w:w="0" w:type="dxa"/>
-        <w:left w:w="108" w:type="dxa"/>
-        <w:bottom w:w="0" w:type="dxa"/>
-        <w:right w:w="108" w:type="dxa"/>
-      </w:tblCellMar>
     </w:tblPr>
     <w:tcPr>
       <w:shd w:val="clear" w:color="auto" w:fill="auto"/>
@@ -8475,7 +8307,6 @@
       <w:lang w:eastAsia="de-AT"/>
     </w:rPr>
     <w:tblPr>
-      <w:tblInd w:w="0" w:type="dxa"/>
       <w:tblBorders>
         <w:top w:val="single" w:sz="12" w:space="0" w:color="000000"/>
         <w:left w:val="single" w:sz="12" w:space="0" w:color="000000"/>
@@ -8484,12 +8315,6 @@
         <w:insideH w:val="single" w:sz="6" w:space="0" w:color="000000"/>
         <w:insideV w:val="single" w:sz="6" w:space="0" w:color="000000"/>
       </w:tblBorders>
-      <w:tblCellMar>
-        <w:top w:w="0" w:type="dxa"/>
-        <w:left w:w="108" w:type="dxa"/>
-        <w:bottom w:w="0" w:type="dxa"/>
-        <w:right w:w="108" w:type="dxa"/>
-      </w:tblCellMar>
     </w:tblPr>
     <w:tcPr>
       <w:shd w:val="clear" w:color="auto" w:fill="auto"/>
@@ -8573,7 +8398,6 @@
       <w:lang w:eastAsia="de-AT"/>
     </w:rPr>
     <w:tblPr>
-      <w:tblInd w:w="0" w:type="dxa"/>
       <w:tblBorders>
         <w:top w:val="single" w:sz="6" w:space="0" w:color="000080"/>
         <w:left w:val="single" w:sz="6" w:space="0" w:color="000080"/>
@@ -8582,12 +8406,6 @@
         <w:insideH w:val="single" w:sz="6" w:space="0" w:color="000080"/>
         <w:insideV w:val="single" w:sz="6" w:space="0" w:color="000080"/>
       </w:tblBorders>
-      <w:tblCellMar>
-        <w:top w:w="0" w:type="dxa"/>
-        <w:left w:w="108" w:type="dxa"/>
-        <w:bottom w:w="0" w:type="dxa"/>
-        <w:right w:w="108" w:type="dxa"/>
-      </w:tblCellMar>
     </w:tblPr>
     <w:tcPr>
       <w:shd w:val="clear" w:color="auto" w:fill="auto"/>
@@ -8654,19 +8472,12 @@
     </w:rPr>
     <w:tblPr>
       <w:tblStyleColBandSize w:val="1"/>
-      <w:tblInd w:w="0" w:type="dxa"/>
       <w:tblBorders>
         <w:top w:val="single" w:sz="12" w:space="0" w:color="000000"/>
         <w:left w:val="single" w:sz="12" w:space="0" w:color="000000"/>
         <w:bottom w:val="single" w:sz="12" w:space="0" w:color="000000"/>
         <w:right w:val="single" w:sz="12" w:space="0" w:color="000000"/>
       </w:tblBorders>
-      <w:tblCellMar>
-        <w:top w:w="0" w:type="dxa"/>
-        <w:left w:w="108" w:type="dxa"/>
-        <w:bottom w:w="0" w:type="dxa"/>
-        <w:right w:w="108" w:type="dxa"/>
-      </w:tblCellMar>
     </w:tblPr>
     <w:tblStylePr w:type="firstRow">
       <w:rPr>
@@ -8784,13 +8595,6 @@
     </w:rPr>
     <w:tblPr>
       <w:tblStyleColBandSize w:val="1"/>
-      <w:tblInd w:w="0" w:type="dxa"/>
-      <w:tblCellMar>
-        <w:top w:w="0" w:type="dxa"/>
-        <w:left w:w="108" w:type="dxa"/>
-        <w:bottom w:w="0" w:type="dxa"/>
-        <w:right w:w="108" w:type="dxa"/>
-      </w:tblCellMar>
     </w:tblPr>
     <w:tblStylePr w:type="firstRow">
       <w:rPr>
@@ -8908,7 +8712,6 @@
     </w:rPr>
     <w:tblPr>
       <w:tblStyleColBandSize w:val="1"/>
-      <w:tblInd w:w="0" w:type="dxa"/>
       <w:tblBorders>
         <w:top w:val="single" w:sz="6" w:space="0" w:color="000080"/>
         <w:left w:val="single" w:sz="6" w:space="0" w:color="000080"/>
@@ -8916,12 +8719,6 @@
         <w:right w:val="single" w:sz="6" w:space="0" w:color="000080"/>
         <w:insideV w:val="single" w:sz="6" w:space="0" w:color="000080"/>
       </w:tblBorders>
-      <w:tblCellMar>
-        <w:top w:w="0" w:type="dxa"/>
-        <w:left w:w="108" w:type="dxa"/>
-        <w:bottom w:w="0" w:type="dxa"/>
-        <w:right w:w="108" w:type="dxa"/>
-      </w:tblCellMar>
     </w:tblPr>
     <w:tblStylePr w:type="firstRow">
       <w:rPr>
@@ -9024,13 +8821,6 @@
     </w:rPr>
     <w:tblPr>
       <w:tblStyleColBandSize w:val="1"/>
-      <w:tblInd w:w="0" w:type="dxa"/>
-      <w:tblCellMar>
-        <w:top w:w="0" w:type="dxa"/>
-        <w:left w:w="108" w:type="dxa"/>
-        <w:bottom w:w="0" w:type="dxa"/>
-        <w:right w:w="108" w:type="dxa"/>
-      </w:tblCellMar>
     </w:tblPr>
     <w:tblStylePr w:type="firstRow">
       <w:rPr>
@@ -9106,7 +8896,6 @@
     </w:rPr>
     <w:tblPr>
       <w:tblStyleColBandSize w:val="1"/>
-      <w:tblInd w:w="0" w:type="dxa"/>
       <w:tblBorders>
         <w:top w:val="single" w:sz="12" w:space="0" w:color="808080"/>
         <w:left w:val="single" w:sz="12" w:space="0" w:color="808080"/>
@@ -9114,12 +8903,6 @@
         <w:right w:val="single" w:sz="12" w:space="0" w:color="808080"/>
         <w:insideV w:val="single" w:sz="6" w:space="0" w:color="C0C0C0"/>
       </w:tblBorders>
-      <w:tblCellMar>
-        <w:top w:w="0" w:type="dxa"/>
-        <w:left w:w="108" w:type="dxa"/>
-        <w:bottom w:w="0" w:type="dxa"/>
-        <w:right w:w="108" w:type="dxa"/>
-      </w:tblCellMar>
     </w:tblPr>
     <w:tblStylePr w:type="firstRow">
       <w:rPr>
@@ -9208,13 +8991,6 @@
     </w:rPr>
     <w:tblPr>
       <w:tblStyleRowBandSize w:val="1"/>
-      <w:tblInd w:w="0" w:type="dxa"/>
-      <w:tblCellMar>
-        <w:top w:w="0" w:type="dxa"/>
-        <w:left w:w="108" w:type="dxa"/>
-        <w:bottom w:w="0" w:type="dxa"/>
-        <w:right w:w="108" w:type="dxa"/>
-      </w:tblCellMar>
     </w:tblPr>
     <w:tblStylePr w:type="firstRow">
       <w:tblPr/>
@@ -9311,17 +9087,10 @@
       <w:lang w:eastAsia="de-AT"/>
     </w:rPr>
     <w:tblPr>
-      <w:tblInd w:w="0" w:type="dxa"/>
       <w:tblBorders>
         <w:left w:val="single" w:sz="6" w:space="0" w:color="000000"/>
         <w:right w:val="single" w:sz="6" w:space="0" w:color="000000"/>
       </w:tblBorders>
-      <w:tblCellMar>
-        <w:top w:w="0" w:type="dxa"/>
-        <w:left w:w="108" w:type="dxa"/>
-        <w:bottom w:w="0" w:type="dxa"/>
-        <w:right w:w="108" w:type="dxa"/>
-      </w:tblCellMar>
     </w:tblPr>
     <w:tblStylePr w:type="firstRow">
       <w:tblPr/>
@@ -9408,7 +9177,6 @@
     </w:rPr>
     <w:tblPr>
       <w:tblCellSpacing w:w="20" w:type="dxa"/>
-      <w:tblInd w:w="0" w:type="dxa"/>
       <w:tblBorders>
         <w:top w:val="outset" w:sz="6" w:space="0" w:color="auto"/>
         <w:left w:val="outset" w:sz="6" w:space="0" w:color="auto"/>
@@ -9417,12 +9185,6 @@
         <w:insideH w:val="outset" w:sz="6" w:space="0" w:color="auto"/>
         <w:insideV w:val="outset" w:sz="6" w:space="0" w:color="auto"/>
       </w:tblBorders>
-      <w:tblCellMar>
-        <w:top w:w="0" w:type="dxa"/>
-        <w:left w:w="108" w:type="dxa"/>
-        <w:bottom w:w="0" w:type="dxa"/>
-        <w:right w:w="108" w:type="dxa"/>
-      </w:tblCellMar>
     </w:tblPr>
     <w:trPr>
       <w:tblCellSpacing w:w="20" w:type="dxa"/>
@@ -9459,7 +9221,6 @@
     </w:rPr>
     <w:tblPr>
       <w:tblCellSpacing w:w="20" w:type="dxa"/>
-      <w:tblInd w:w="0" w:type="dxa"/>
       <w:tblBorders>
         <w:top w:val="inset" w:sz="6" w:space="0" w:color="auto"/>
         <w:left w:val="inset" w:sz="6" w:space="0" w:color="auto"/>
@@ -9468,12 +9229,6 @@
         <w:insideH w:val="inset" w:sz="6" w:space="0" w:color="auto"/>
         <w:insideV w:val="inset" w:sz="6" w:space="0" w:color="auto"/>
       </w:tblBorders>
-      <w:tblCellMar>
-        <w:top w:w="0" w:type="dxa"/>
-        <w:left w:w="108" w:type="dxa"/>
-        <w:bottom w:w="0" w:type="dxa"/>
-        <w:right w:w="108" w:type="dxa"/>
-      </w:tblCellMar>
     </w:tblPr>
     <w:trPr>
       <w:tblCellSpacing w:w="20" w:type="dxa"/>
@@ -9510,7 +9265,6 @@
     </w:rPr>
     <w:tblPr>
       <w:tblCellSpacing w:w="20" w:type="dxa"/>
-      <w:tblInd w:w="0" w:type="dxa"/>
       <w:tblBorders>
         <w:top w:val="outset" w:sz="24" w:space="0" w:color="auto"/>
         <w:left w:val="outset" w:sz="24" w:space="0" w:color="auto"/>
@@ -9519,12 +9273,6 @@
         <w:insideH w:val="outset" w:sz="6" w:space="0" w:color="auto"/>
         <w:insideV w:val="outset" w:sz="6" w:space="0" w:color="auto"/>
       </w:tblBorders>
-      <w:tblCellMar>
-        <w:top w:w="0" w:type="dxa"/>
-        <w:left w:w="108" w:type="dxa"/>
-        <w:bottom w:w="0" w:type="dxa"/>
-        <w:right w:w="108" w:type="dxa"/>
-      </w:tblCellMar>
     </w:tblPr>
     <w:trPr>
       <w:tblCellSpacing w:w="20" w:type="dxa"/>
@@ -9560,7 +9308,6 @@
       <w:lang w:eastAsia="de-AT"/>
     </w:rPr>
     <w:tblPr>
-      <w:tblInd w:w="0" w:type="dxa"/>
       <w:tblBorders>
         <w:top w:val="single" w:sz="4" w:space="0" w:color="auto"/>
         <w:left w:val="single" w:sz="4" w:space="0" w:color="auto"/>
@@ -9569,12 +9316,6 @@
         <w:insideH w:val="single" w:sz="4" w:space="0" w:color="auto"/>
         <w:insideV w:val="single" w:sz="4" w:space="0" w:color="auto"/>
       </w:tblBorders>
-      <w:tblCellMar>
-        <w:top w:w="0" w:type="dxa"/>
-        <w:left w:w="108" w:type="dxa"/>
-        <w:bottom w:w="0" w:type="dxa"/>
-        <w:right w:w="108" w:type="dxa"/>
-      </w:tblCellMar>
     </w:tblPr>
   </w:style>
   <w:style w:type="table" w:styleId="Tabellenraster">
@@ -9591,7 +9332,6 @@
       <w:lang w:eastAsia="de-AT"/>
     </w:rPr>
     <w:tblPr>
-      <w:tblInd w:w="0" w:type="dxa"/>
       <w:tblBorders>
         <w:top w:val="single" w:sz="4" w:space="0" w:color="auto"/>
         <w:left w:val="single" w:sz="4" w:space="0" w:color="auto"/>
@@ -9600,12 +9340,6 @@
         <w:insideH w:val="single" w:sz="4" w:space="0" w:color="auto"/>
         <w:insideV w:val="single" w:sz="4" w:space="0" w:color="auto"/>
       </w:tblBorders>
-      <w:tblCellMar>
-        <w:top w:w="0" w:type="dxa"/>
-        <w:left w:w="108" w:type="dxa"/>
-        <w:bottom w:w="0" w:type="dxa"/>
-        <w:right w:w="108" w:type="dxa"/>
-      </w:tblCellMar>
     </w:tblPr>
   </w:style>
   <w:style w:type="paragraph" w:styleId="Textkrper">
@@ -11417,14 +11151,123 @@
       <w:szCs w:val="20"/>
       <w:lang w:eastAsia="de-AT"/>
     </w:rPr>
+    <w:tblPr/>
+    <w:tcPr>
+      <w:shd w:val="solid" w:color="C0C0C0" w:fill="FFFFFF"/>
+    </w:tcPr>
+    <w:tblStylePr w:type="firstRow">
+      <w:rPr>
+        <w:b/>
+        <w:bCs/>
+        <w:color w:val="800080"/>
+      </w:rPr>
+      <w:tblPr/>
+      <w:tcPr>
+        <w:tcBorders>
+          <w:bottom w:val="single" w:sz="6" w:space="0" w:color="808080"/>
+          <w:tl2br w:val="none" w:sz="0" w:space="0" w:color="auto"/>
+          <w:tr2bl w:val="none" w:sz="0" w:space="0" w:color="auto"/>
+        </w:tcBorders>
+      </w:tcPr>
+    </w:tblStylePr>
+    <w:tblStylePr w:type="lastRow">
+      <w:tblPr/>
+      <w:tcPr>
+        <w:tcBorders>
+          <w:top w:val="single" w:sz="6" w:space="0" w:color="FFFFFF"/>
+          <w:tl2br w:val="none" w:sz="0" w:space="0" w:color="auto"/>
+          <w:tr2bl w:val="none" w:sz="0" w:space="0" w:color="auto"/>
+        </w:tcBorders>
+      </w:tcPr>
+    </w:tblStylePr>
+    <w:tblStylePr w:type="firstCol">
+      <w:rPr>
+        <w:b/>
+        <w:bCs/>
+      </w:rPr>
+      <w:tblPr/>
+      <w:tcPr>
+        <w:tcBorders>
+          <w:right w:val="single" w:sz="6" w:space="0" w:color="808080"/>
+          <w:tl2br w:val="none" w:sz="0" w:space="0" w:color="auto"/>
+          <w:tr2bl w:val="none" w:sz="0" w:space="0" w:color="auto"/>
+        </w:tcBorders>
+      </w:tcPr>
+    </w:tblStylePr>
+    <w:tblStylePr w:type="lastCol">
+      <w:tblPr/>
+      <w:tcPr>
+        <w:tcBorders>
+          <w:left w:val="single" w:sz="6" w:space="0" w:color="FFFFFF"/>
+          <w:tl2br w:val="none" w:sz="0" w:space="0" w:color="auto"/>
+          <w:tr2bl w:val="none" w:sz="0" w:space="0" w:color="auto"/>
+        </w:tcBorders>
+      </w:tcPr>
+    </w:tblStylePr>
+    <w:tblStylePr w:type="neCell">
+      <w:tblPr/>
+      <w:tcPr>
+        <w:tcBorders>
+          <w:left w:val="none" w:sz="0" w:space="0" w:color="auto"/>
+          <w:bottom w:val="none" w:sz="0" w:space="0" w:color="auto"/>
+          <w:tl2br w:val="none" w:sz="0" w:space="0" w:color="auto"/>
+          <w:tr2bl w:val="none" w:sz="0" w:space="0" w:color="auto"/>
+        </w:tcBorders>
+      </w:tcPr>
+    </w:tblStylePr>
+    <w:tblStylePr w:type="nwCell">
+      <w:tblPr/>
+      <w:tcPr>
+        <w:tcBorders>
+          <w:bottom w:val="none" w:sz="0" w:space="0" w:color="auto"/>
+          <w:right w:val="none" w:sz="0" w:space="0" w:color="auto"/>
+          <w:tl2br w:val="none" w:sz="0" w:space="0" w:color="auto"/>
+          <w:tr2bl w:val="none" w:sz="0" w:space="0" w:color="auto"/>
+        </w:tcBorders>
+      </w:tcPr>
+    </w:tblStylePr>
+    <w:tblStylePr w:type="seCell">
+      <w:tblPr/>
+      <w:tcPr>
+        <w:tcBorders>
+          <w:top w:val="none" w:sz="0" w:space="0" w:color="auto"/>
+          <w:left w:val="none" w:sz="0" w:space="0" w:color="auto"/>
+          <w:tl2br w:val="none" w:sz="0" w:space="0" w:color="auto"/>
+          <w:tr2bl w:val="none" w:sz="0" w:space="0" w:color="auto"/>
+        </w:tcBorders>
+      </w:tcPr>
+    </w:tblStylePr>
+    <w:tblStylePr w:type="swCell">
+      <w:rPr>
+        <w:color w:val="000080"/>
+      </w:rPr>
+      <w:tblPr/>
+      <w:tcPr>
+        <w:tcBorders>
+          <w:top w:val="none" w:sz="0" w:space="0" w:color="auto"/>
+          <w:right w:val="none" w:sz="0" w:space="0" w:color="auto"/>
+          <w:tl2br w:val="none" w:sz="0" w:space="0" w:color="auto"/>
+          <w:tr2bl w:val="none" w:sz="0" w:space="0" w:color="auto"/>
+        </w:tcBorders>
+      </w:tcPr>
+    </w:tblStylePr>
+  </w:style>
+  <w:style w:type="table" w:styleId="Tabelle3D-Effekt2">
+    <w:name w:val="Table 3D effects 2"/>
+    <w:basedOn w:val="NormaleTabelle"/>
+    <w:semiHidden/>
+    <w:rsid w:val="00910F85"/>
+    <w:pPr>
+      <w:spacing w:after="0" w:line="360" w:lineRule="auto"/>
+    </w:pPr>
+    <w:rPr>
+      <w:rFonts w:ascii="Times New Roman" w:hAnsi="Times New Roman" w:cs="Times New Roman"/>
+      <w:sz w:val="20"/>
+      <w:szCs w:val="20"/>
+      <w:lang w:eastAsia="de-AT"/>
+    </w:rPr>
     <w:tblPr>
-      <w:tblInd w:w="0" w:type="dxa"/>
-      <w:tblCellMar>
-        <w:top w:w="0" w:type="dxa"/>
-        <w:left w:w="108" w:type="dxa"/>
-        <w:bottom w:w="0" w:type="dxa"/>
-        <w:right w:w="108" w:type="dxa"/>
-      </w:tblCellMar>
+      <w:tblStyleRowBandSize w:val="1"/>
     </w:tblPr>
     <w:tcPr>
       <w:shd w:val="solid" w:color="C0C0C0" w:fill="FFFFFF"/>
@@ -11433,35 +11276,21 @@
       <w:rPr>
         <w:b/>
         <w:bCs/>
-        <w:color w:val="800080"/>
-      </w:rPr>
-      <w:tblPr/>
-      <w:tcPr>
-        <w:tcBorders>
-          <w:bottom w:val="single" w:sz="6" w:space="0" w:color="808080"/>
-          <w:tl2br w:val="none" w:sz="0" w:space="0" w:color="auto"/>
-          <w:tr2bl w:val="none" w:sz="0" w:space="0" w:color="auto"/>
-        </w:tcBorders>
-      </w:tcPr>
-    </w:tblStylePr>
-    <w:tblStylePr w:type="lastRow">
-      <w:tblPr/>
-      <w:tcPr>
-        <w:tcBorders>
-          <w:top w:val="single" w:sz="6" w:space="0" w:color="FFFFFF"/>
+      </w:rPr>
+      <w:tblPr/>
+      <w:tcPr>
+        <w:tcBorders>
           <w:tl2br w:val="none" w:sz="0" w:space="0" w:color="auto"/>
           <w:tr2bl w:val="none" w:sz="0" w:space="0" w:color="auto"/>
         </w:tcBorders>
       </w:tcPr>
     </w:tblStylePr>
     <w:tblStylePr w:type="firstCol">
-      <w:rPr>
-        <w:b/>
-        <w:bCs/>
-      </w:rPr>
-      <w:tblPr/>
-      <w:tcPr>
-        <w:tcBorders>
+      <w:tblPr/>
+      <w:tcPr>
+        <w:tcBorders>
+          <w:top w:val="none" w:sz="0" w:space="0" w:color="auto"/>
+          <w:bottom w:val="none" w:sz="0" w:space="0" w:color="auto"/>
           <w:right w:val="single" w:sz="6" w:space="0" w:color="808080"/>
           <w:tl2br w:val="none" w:sz="0" w:space="0" w:color="auto"/>
           <w:tr2bl w:val="none" w:sz="0" w:space="0" w:color="auto"/>
@@ -11472,40 +11301,18 @@
       <w:tblPr/>
       <w:tcPr>
         <w:tcBorders>
-          <w:left w:val="single" w:sz="6" w:space="0" w:color="FFFFFF"/>
-          <w:tl2br w:val="none" w:sz="0" w:space="0" w:color="auto"/>
-          <w:tr2bl w:val="none" w:sz="0" w:space="0" w:color="auto"/>
-        </w:tcBorders>
-      </w:tcPr>
-    </w:tblStylePr>
-    <w:tblStylePr w:type="neCell">
-      <w:tblPr/>
-      <w:tcPr>
-        <w:tcBorders>
-          <w:left w:val="none" w:sz="0" w:space="0" w:color="auto"/>
-          <w:bottom w:val="none" w:sz="0" w:space="0" w:color="auto"/>
-          <w:tl2br w:val="none" w:sz="0" w:space="0" w:color="auto"/>
-          <w:tr2bl w:val="none" w:sz="0" w:space="0" w:color="auto"/>
-        </w:tcBorders>
-      </w:tcPr>
-    </w:tblStylePr>
-    <w:tblStylePr w:type="nwCell">
-      <w:tblPr/>
-      <w:tcPr>
-        <w:tcBorders>
-          <w:bottom w:val="none" w:sz="0" w:space="0" w:color="auto"/>
-          <w:right w:val="none" w:sz="0" w:space="0" w:color="auto"/>
-          <w:tl2br w:val="none" w:sz="0" w:space="0" w:color="auto"/>
-          <w:tr2bl w:val="none" w:sz="0" w:space="0" w:color="auto"/>
-        </w:tcBorders>
-      </w:tcPr>
-    </w:tblStylePr>
-    <w:tblStylePr w:type="seCell">
-      <w:tblPr/>
-      <w:tcPr>
-        <w:tcBorders>
-          <w:top w:val="none" w:sz="0" w:space="0" w:color="auto"/>
-          <w:left w:val="none" w:sz="0" w:space="0" w:color="auto"/>
+          <w:right w:val="single" w:sz="6" w:space="0" w:color="FFFFFF"/>
+          <w:tl2br w:val="none" w:sz="0" w:space="0" w:color="auto"/>
+          <w:tr2bl w:val="none" w:sz="0" w:space="0" w:color="auto"/>
+        </w:tcBorders>
+      </w:tcPr>
+    </w:tblStylePr>
+    <w:tblStylePr w:type="band1Horz">
+      <w:tblPr/>
+      <w:tcPr>
+        <w:tcBorders>
+          <w:top w:val="single" w:sz="6" w:space="0" w:color="808080"/>
+          <w:bottom w:val="single" w:sz="6" w:space="0" w:color="FFFFFF"/>
           <w:tl2br w:val="none" w:sz="0" w:space="0" w:color="auto"/>
           <w:tr2bl w:val="none" w:sz="0" w:space="0" w:color="auto"/>
         </w:tcBorders>
@@ -11513,21 +11320,20 @@
     </w:tblStylePr>
     <w:tblStylePr w:type="swCell">
       <w:rPr>
-        <w:color w:val="000080"/>
-      </w:rPr>
-      <w:tblPr/>
-      <w:tcPr>
-        <w:tcBorders>
-          <w:top w:val="none" w:sz="0" w:space="0" w:color="auto"/>
-          <w:right w:val="none" w:sz="0" w:space="0" w:color="auto"/>
-          <w:tl2br w:val="none" w:sz="0" w:space="0" w:color="auto"/>
-          <w:tr2bl w:val="none" w:sz="0" w:space="0" w:color="auto"/>
-        </w:tcBorders>
-      </w:tcPr>
-    </w:tblStylePr>
-  </w:style>
-  <w:style w:type="table" w:styleId="Tabelle3D-Effekt2">
-    <w:name w:val="Table 3D effects 2"/>
+        <w:b/>
+        <w:bCs/>
+      </w:rPr>
+      <w:tblPr/>
+      <w:tcPr>
+        <w:tcBorders>
+          <w:tl2br w:val="none" w:sz="0" w:space="0" w:color="auto"/>
+          <w:tr2bl w:val="none" w:sz="0" w:space="0" w:color="auto"/>
+        </w:tcBorders>
+      </w:tcPr>
+    </w:tblStylePr>
+  </w:style>
+  <w:style w:type="table" w:styleId="Tabelle3D-Effekt3">
+    <w:name w:val="Table 3D effects 3"/>
     <w:basedOn w:val="NormaleTabelle"/>
     <w:semiHidden/>
     <w:rsid w:val="00910F85"/>
@@ -11542,17 +11348,8 @@
     </w:rPr>
     <w:tblPr>
       <w:tblStyleRowBandSize w:val="1"/>
-      <w:tblInd w:w="0" w:type="dxa"/>
-      <w:tblCellMar>
-        <w:top w:w="0" w:type="dxa"/>
-        <w:left w:w="108" w:type="dxa"/>
-        <w:bottom w:w="0" w:type="dxa"/>
-        <w:right w:w="108" w:type="dxa"/>
-      </w:tblCellMar>
+      <w:tblStyleColBandSize w:val="1"/>
     </w:tblPr>
-    <w:tcPr>
-      <w:shd w:val="solid" w:color="C0C0C0" w:fill="FFFFFF"/>
-    </w:tcPr>
     <w:tblStylePr w:type="firstRow">
       <w:rPr>
         <w:b/>
@@ -11588,6 +11385,24 @@
         </w:tcBorders>
       </w:tcPr>
     </w:tblStylePr>
+    <w:tblStylePr w:type="band1Vert">
+      <w:rPr>
+        <w:color w:val="auto"/>
+      </w:rPr>
+      <w:tblPr/>
+      <w:tcPr>
+        <w:shd w:val="solid" w:color="C0C0C0" w:fill="FFFFFF"/>
+      </w:tcPr>
+    </w:tblStylePr>
+    <w:tblStylePr w:type="band2Vert">
+      <w:rPr>
+        <w:color w:val="auto"/>
+      </w:rPr>
+      <w:tblPr/>
+      <w:tcPr>
+        <w:shd w:val="pct50" w:color="C0C0C0" w:fill="FFFFFF"/>
+      </w:tcPr>
+    </w:tblStylePr>
     <w:tblStylePr w:type="band1Horz">
       <w:tblPr/>
       <w:tcPr>
@@ -11613,8 +11428,8 @@
       </w:tcPr>
     </w:tblStylePr>
   </w:style>
-  <w:style w:type="table" w:styleId="Tabelle3D-Effekt3">
-    <w:name w:val="Table 3D effects 3"/>
+  <w:style w:type="table" w:styleId="TabelleAktuell">
+    <w:name w:val="Table Contemporary"/>
     <w:basedOn w:val="NormaleTabelle"/>
     <w:semiHidden/>
     <w:rsid w:val="00910F85"/>
@@ -11629,95 +11444,55 @@
     </w:rPr>
     <w:tblPr>
       <w:tblStyleRowBandSize w:val="1"/>
-      <w:tblStyleColBandSize w:val="1"/>
-      <w:tblInd w:w="0" w:type="dxa"/>
-      <w:tblCellMar>
-        <w:top w:w="0" w:type="dxa"/>
-        <w:left w:w="108" w:type="dxa"/>
-        <w:bottom w:w="0" w:type="dxa"/>
-        <w:right w:w="108" w:type="dxa"/>
-      </w:tblCellMar>
+      <w:tblBorders>
+        <w:insideH w:val="single" w:sz="18" w:space="0" w:color="FFFFFF"/>
+        <w:insideV w:val="single" w:sz="18" w:space="0" w:color="FFFFFF"/>
+      </w:tblBorders>
     </w:tblPr>
     <w:tblStylePr w:type="firstRow">
       <w:rPr>
         <w:b/>
         <w:bCs/>
-      </w:rPr>
-      <w:tblPr/>
-      <w:tcPr>
-        <w:tcBorders>
-          <w:tl2br w:val="none" w:sz="0" w:space="0" w:color="auto"/>
-          <w:tr2bl w:val="none" w:sz="0" w:space="0" w:color="auto"/>
-        </w:tcBorders>
-      </w:tcPr>
-    </w:tblStylePr>
-    <w:tblStylePr w:type="firstCol">
-      <w:tblPr/>
-      <w:tcPr>
-        <w:tcBorders>
-          <w:top w:val="none" w:sz="0" w:space="0" w:color="auto"/>
-          <w:bottom w:val="none" w:sz="0" w:space="0" w:color="auto"/>
-          <w:right w:val="single" w:sz="6" w:space="0" w:color="808080"/>
-          <w:tl2br w:val="none" w:sz="0" w:space="0" w:color="auto"/>
-          <w:tr2bl w:val="none" w:sz="0" w:space="0" w:color="auto"/>
-        </w:tcBorders>
-      </w:tcPr>
-    </w:tblStylePr>
-    <w:tblStylePr w:type="lastCol">
-      <w:tblPr/>
-      <w:tcPr>
-        <w:tcBorders>
-          <w:right w:val="single" w:sz="6" w:space="0" w:color="FFFFFF"/>
-          <w:tl2br w:val="none" w:sz="0" w:space="0" w:color="auto"/>
-          <w:tr2bl w:val="none" w:sz="0" w:space="0" w:color="auto"/>
-        </w:tcBorders>
-      </w:tcPr>
-    </w:tblStylePr>
-    <w:tblStylePr w:type="band1Vert">
-      <w:rPr>
         <w:color w:val="auto"/>
       </w:rPr>
       <w:tblPr/>
       <w:tcPr>
-        <w:shd w:val="solid" w:color="C0C0C0" w:fill="FFFFFF"/>
-      </w:tcPr>
-    </w:tblStylePr>
-    <w:tblStylePr w:type="band2Vert">
+        <w:tcBorders>
+          <w:tl2br w:val="none" w:sz="0" w:space="0" w:color="auto"/>
+          <w:tr2bl w:val="none" w:sz="0" w:space="0" w:color="auto"/>
+        </w:tcBorders>
+        <w:shd w:val="pct20" w:color="000000" w:fill="FFFFFF"/>
+      </w:tcPr>
+    </w:tblStylePr>
+    <w:tblStylePr w:type="band1Horz">
       <w:rPr>
         <w:color w:val="auto"/>
       </w:rPr>
       <w:tblPr/>
       <w:tcPr>
-        <w:shd w:val="pct50" w:color="C0C0C0" w:fill="FFFFFF"/>
-      </w:tcPr>
-    </w:tblStylePr>
-    <w:tblStylePr w:type="band1Horz">
-      <w:tblPr/>
-      <w:tcPr>
-        <w:tcBorders>
-          <w:top w:val="single" w:sz="6" w:space="0" w:color="808080"/>
-          <w:bottom w:val="single" w:sz="6" w:space="0" w:color="FFFFFF"/>
-          <w:tl2br w:val="none" w:sz="0" w:space="0" w:color="auto"/>
-          <w:tr2bl w:val="none" w:sz="0" w:space="0" w:color="auto"/>
-        </w:tcBorders>
-      </w:tcPr>
-    </w:tblStylePr>
-    <w:tblStylePr w:type="swCell">
-      <w:rPr>
-        <w:b/>
-        <w:bCs/>
-      </w:rPr>
-      <w:tblPr/>
-      <w:tcPr>
-        <w:tcBorders>
-          <w:tl2br w:val="none" w:sz="0" w:space="0" w:color="auto"/>
-          <w:tr2bl w:val="none" w:sz="0" w:space="0" w:color="auto"/>
-        </w:tcBorders>
-      </w:tcPr>
-    </w:tblStylePr>
-  </w:style>
-  <w:style w:type="table" w:styleId="TabelleAktuell">
-    <w:name w:val="Table Contemporary"/>
+        <w:tcBorders>
+          <w:tl2br w:val="none" w:sz="0" w:space="0" w:color="auto"/>
+          <w:tr2bl w:val="none" w:sz="0" w:space="0" w:color="auto"/>
+        </w:tcBorders>
+        <w:shd w:val="pct5" w:color="000000" w:fill="FFFFFF"/>
+      </w:tcPr>
+    </w:tblStylePr>
+    <w:tblStylePr w:type="band2Horz">
+      <w:rPr>
+        <w:color w:val="auto"/>
+      </w:rPr>
+      <w:tblPr/>
+      <w:tcPr>
+        <w:tcBorders>
+          <w:tl2br w:val="none" w:sz="0" w:space="0" w:color="auto"/>
+          <w:tr2bl w:val="none" w:sz="0" w:space="0" w:color="auto"/>
+        </w:tcBorders>
+        <w:shd w:val="pct20" w:color="000000" w:fill="FFFFFF"/>
+      </w:tcPr>
+    </w:tblStylePr>
+  </w:style>
+  <w:style w:type="table" w:styleId="TabelleEinfach1">
+    <w:name w:val="Table Simple 1"/>
     <w:basedOn w:val="NormaleTabelle"/>
     <w:semiHidden/>
     <w:rsid w:val="00910F85"/>
@@ -11731,87 +11506,10 @@
       <w:lang w:eastAsia="de-AT"/>
     </w:rPr>
     <w:tblPr>
-      <w:tblStyleRowBandSize w:val="1"/>
-      <w:tblInd w:w="0" w:type="dxa"/>
-      <w:tblBorders>
-        <w:insideH w:val="single" w:sz="18" w:space="0" w:color="FFFFFF"/>
-        <w:insideV w:val="single" w:sz="18" w:space="0" w:color="FFFFFF"/>
-      </w:tblBorders>
-      <w:tblCellMar>
-        <w:top w:w="0" w:type="dxa"/>
-        <w:left w:w="108" w:type="dxa"/>
-        <w:bottom w:w="0" w:type="dxa"/>
-        <w:right w:w="108" w:type="dxa"/>
-      </w:tblCellMar>
-    </w:tblPr>
-    <w:tblStylePr w:type="firstRow">
-      <w:rPr>
-        <w:b/>
-        <w:bCs/>
-        <w:color w:val="auto"/>
-      </w:rPr>
-      <w:tblPr/>
-      <w:tcPr>
-        <w:tcBorders>
-          <w:tl2br w:val="none" w:sz="0" w:space="0" w:color="auto"/>
-          <w:tr2bl w:val="none" w:sz="0" w:space="0" w:color="auto"/>
-        </w:tcBorders>
-        <w:shd w:val="pct20" w:color="000000" w:fill="FFFFFF"/>
-      </w:tcPr>
-    </w:tblStylePr>
-    <w:tblStylePr w:type="band1Horz">
-      <w:rPr>
-        <w:color w:val="auto"/>
-      </w:rPr>
-      <w:tblPr/>
-      <w:tcPr>
-        <w:tcBorders>
-          <w:tl2br w:val="none" w:sz="0" w:space="0" w:color="auto"/>
-          <w:tr2bl w:val="none" w:sz="0" w:space="0" w:color="auto"/>
-        </w:tcBorders>
-        <w:shd w:val="pct5" w:color="000000" w:fill="FFFFFF"/>
-      </w:tcPr>
-    </w:tblStylePr>
-    <w:tblStylePr w:type="band2Horz">
-      <w:rPr>
-        <w:color w:val="auto"/>
-      </w:rPr>
-      <w:tblPr/>
-      <w:tcPr>
-        <w:tcBorders>
-          <w:tl2br w:val="none" w:sz="0" w:space="0" w:color="auto"/>
-          <w:tr2bl w:val="none" w:sz="0" w:space="0" w:color="auto"/>
-        </w:tcBorders>
-        <w:shd w:val="pct20" w:color="000000" w:fill="FFFFFF"/>
-      </w:tcPr>
-    </w:tblStylePr>
-  </w:style>
-  <w:style w:type="table" w:styleId="TabelleEinfach1">
-    <w:name w:val="Table Simple 1"/>
-    <w:basedOn w:val="NormaleTabelle"/>
-    <w:semiHidden/>
-    <w:rsid w:val="00910F85"/>
-    <w:pPr>
-      <w:spacing w:after="0" w:line="360" w:lineRule="auto"/>
-    </w:pPr>
-    <w:rPr>
-      <w:rFonts w:ascii="Times New Roman" w:hAnsi="Times New Roman" w:cs="Times New Roman"/>
-      <w:sz w:val="20"/>
-      <w:szCs w:val="20"/>
-      <w:lang w:eastAsia="de-AT"/>
-    </w:rPr>
-    <w:tblPr>
-      <w:tblInd w:w="0" w:type="dxa"/>
       <w:tblBorders>
         <w:top w:val="single" w:sz="12" w:space="0" w:color="008000"/>
         <w:bottom w:val="single" w:sz="12" w:space="0" w:color="008000"/>
       </w:tblBorders>
-      <w:tblCellMar>
-        <w:top w:w="0" w:type="dxa"/>
-        <w:left w:w="108" w:type="dxa"/>
-        <w:bottom w:w="0" w:type="dxa"/>
-        <w:right w:w="108" w:type="dxa"/>
-      </w:tblCellMar>
     </w:tblPr>
     <w:tcPr>
       <w:shd w:val="clear" w:color="auto" w:fill="auto"/>
@@ -11851,15 +11549,7 @@
       <w:szCs w:val="20"/>
       <w:lang w:eastAsia="de-AT"/>
     </w:rPr>
-    <w:tblPr>
-      <w:tblInd w:w="0" w:type="dxa"/>
-      <w:tblCellMar>
-        <w:top w:w="0" w:type="dxa"/>
-        <w:left w:w="108" w:type="dxa"/>
-        <w:bottom w:w="0" w:type="dxa"/>
-        <w:right w:w="108" w:type="dxa"/>
-      </w:tblCellMar>
-    </w:tblPr>
+    <w:tblPr/>
     <w:tblStylePr w:type="firstRow">
       <w:rPr>
         <w:b/>
@@ -11961,19 +11651,12 @@
       <w:lang w:eastAsia="de-AT"/>
     </w:rPr>
     <w:tblPr>
-      <w:tblInd w:w="0" w:type="dxa"/>
       <w:tblBorders>
         <w:top w:val="single" w:sz="12" w:space="0" w:color="000000"/>
         <w:left w:val="single" w:sz="12" w:space="0" w:color="000000"/>
         <w:bottom w:val="single" w:sz="12" w:space="0" w:color="000000"/>
         <w:right w:val="single" w:sz="12" w:space="0" w:color="000000"/>
       </w:tblBorders>
-      <w:tblCellMar>
-        <w:top w:w="0" w:type="dxa"/>
-        <w:left w:w="108" w:type="dxa"/>
-        <w:bottom w:w="0" w:type="dxa"/>
-        <w:right w:w="108" w:type="dxa"/>
-      </w:tblCellMar>
     </w:tblPr>
     <w:tcPr>
       <w:shd w:val="clear" w:color="auto" w:fill="auto"/>
@@ -12009,7 +11692,6 @@
       <w:lang w:eastAsia="de-AT"/>
     </w:rPr>
     <w:tblPr>
-      <w:tblInd w:w="0" w:type="dxa"/>
       <w:tblBorders>
         <w:top w:val="double" w:sz="6" w:space="0" w:color="000000"/>
         <w:left w:val="double" w:sz="6" w:space="0" w:color="000000"/>
@@ -12018,12 +11700,6 @@
         <w:insideH w:val="single" w:sz="6" w:space="0" w:color="000000"/>
         <w:insideV w:val="single" w:sz="6" w:space="0" w:color="000000"/>
       </w:tblBorders>
-      <w:tblCellMar>
-        <w:top w:w="0" w:type="dxa"/>
-        <w:left w:w="108" w:type="dxa"/>
-        <w:bottom w:w="0" w:type="dxa"/>
-        <w:right w:w="108" w:type="dxa"/>
-      </w:tblCellMar>
     </w:tblPr>
     <w:tcPr>
       <w:shd w:val="clear" w:color="auto" w:fill="auto"/>
@@ -12058,7 +11734,6 @@
       <w:lang w:eastAsia="de-AT"/>
     </w:rPr>
     <w:tblPr>
-      <w:tblInd w:w="0" w:type="dxa"/>
       <w:tblBorders>
         <w:top w:val="single" w:sz="12" w:space="0" w:color="008080"/>
         <w:left w:val="single" w:sz="12" w:space="0" w:color="008080"/>
@@ -12066,12 +11741,6 @@
         <w:right w:val="single" w:sz="12" w:space="0" w:color="008080"/>
         <w:insideH w:val="single" w:sz="6" w:space="0" w:color="00FFFF"/>
       </w:tblBorders>
-      <w:tblCellMar>
-        <w:top w:w="0" w:type="dxa"/>
-        <w:left w:w="108" w:type="dxa"/>
-        <w:bottom w:w="0" w:type="dxa"/>
-        <w:right w:w="108" w:type="dxa"/>
-      </w:tblCellMar>
     </w:tblPr>
     <w:tcPr>
       <w:shd w:val="solid" w:color="008080" w:fill="FFFFFF"/>
@@ -12149,16 +11818,9 @@
       <w:lang w:eastAsia="de-AT"/>
     </w:rPr>
     <w:tblPr>
-      <w:tblInd w:w="0" w:type="dxa"/>
       <w:tblBorders>
         <w:bottom w:val="single" w:sz="12" w:space="0" w:color="000000"/>
       </w:tblBorders>
-      <w:tblCellMar>
-        <w:top w:w="0" w:type="dxa"/>
-        <w:left w:w="108" w:type="dxa"/>
-        <w:bottom w:w="0" w:type="dxa"/>
-        <w:right w:w="108" w:type="dxa"/>
-      </w:tblCellMar>
     </w:tblPr>
     <w:tcPr>
       <w:shd w:val="pct20" w:color="FFFF00" w:fill="FFFFFF"/>
@@ -12237,7 +11899,6 @@
       <w:lang w:eastAsia="de-AT"/>
     </w:rPr>
     <w:tblPr>
-      <w:tblInd w:w="0" w:type="dxa"/>
       <w:tblBorders>
         <w:top w:val="single" w:sz="18" w:space="0" w:color="000000"/>
         <w:left w:val="single" w:sz="18" w:space="0" w:color="000000"/>
@@ -12245,12 +11906,6 @@
         <w:right w:val="single" w:sz="18" w:space="0" w:color="000000"/>
         <w:insideH w:val="single" w:sz="6" w:space="0" w:color="C0C0C0"/>
       </w:tblBorders>
-      <w:tblCellMar>
-        <w:top w:w="0" w:type="dxa"/>
-        <w:left w:w="108" w:type="dxa"/>
-        <w:bottom w:w="0" w:type="dxa"/>
-        <w:right w:w="108" w:type="dxa"/>
-      </w:tblCellMar>
     </w:tblPr>
     <w:tcPr>
       <w:shd w:val="pct25" w:color="008080" w:fill="FFFFFF"/>
@@ -12309,17 +11964,10 @@
       <w:lang w:eastAsia="de-AT"/>
     </w:rPr>
     <w:tblPr>
-      <w:tblInd w:w="0" w:type="dxa"/>
       <w:tblBorders>
         <w:top w:val="single" w:sz="12" w:space="0" w:color="000000"/>
         <w:bottom w:val="single" w:sz="12" w:space="0" w:color="000000"/>
       </w:tblBorders>
-      <w:tblCellMar>
-        <w:top w:w="0" w:type="dxa"/>
-        <w:left w:w="108" w:type="dxa"/>
-        <w:bottom w:w="0" w:type="dxa"/>
-        <w:right w:w="108" w:type="dxa"/>
-      </w:tblCellMar>
     </w:tblPr>
     <w:tcPr>
       <w:shd w:val="clear" w:color="auto" w:fill="auto"/>
@@ -12405,17 +12053,10 @@
       <w:lang w:eastAsia="de-AT"/>
     </w:rPr>
     <w:tblPr>
-      <w:tblInd w:w="0" w:type="dxa"/>
       <w:tblBorders>
         <w:top w:val="single" w:sz="12" w:space="0" w:color="000000"/>
         <w:bottom w:val="single" w:sz="12" w:space="0" w:color="000000"/>
       </w:tblBorders>
-      <w:tblCellMar>
-        <w:top w:w="0" w:type="dxa"/>
-        <w:left w:w="108" w:type="dxa"/>
-        <w:bottom w:w="0" w:type="dxa"/>
-        <w:right w:w="108" w:type="dxa"/>
-      </w:tblCellMar>
     </w:tblPr>
     <w:tcPr>
       <w:shd w:val="clear" w:color="auto" w:fill="auto"/>
@@ -12510,19 +12151,12 @@
       <w:lang w:eastAsia="de-AT"/>
     </w:rPr>
     <w:tblPr>
-      <w:tblInd w:w="0" w:type="dxa"/>
       <w:tblBorders>
         <w:top w:val="single" w:sz="12" w:space="0" w:color="000000"/>
         <w:left w:val="single" w:sz="12" w:space="0" w:color="000000"/>
         <w:bottom w:val="single" w:sz="12" w:space="0" w:color="000000"/>
         <w:right w:val="single" w:sz="12" w:space="0" w:color="000000"/>
       </w:tblBorders>
-      <w:tblCellMar>
-        <w:top w:w="0" w:type="dxa"/>
-        <w:left w:w="108" w:type="dxa"/>
-        <w:bottom w:w="0" w:type="dxa"/>
-        <w:right w:w="108" w:type="dxa"/>
-      </w:tblCellMar>
     </w:tblPr>
     <w:tcPr>
       <w:shd w:val="solid" w:color="C0C0C0" w:fill="FFFFFF"/>
@@ -12589,19 +12223,12 @@
       <w:lang w:eastAsia="de-AT"/>
     </w:rPr>
     <w:tblPr>
-      <w:tblInd w:w="0" w:type="dxa"/>
       <w:tblBorders>
         <w:top w:val="single" w:sz="12" w:space="0" w:color="000000"/>
         <w:left w:val="single" w:sz="6" w:space="0" w:color="000000"/>
         <w:bottom w:val="single" w:sz="12" w:space="0" w:color="000000"/>
         <w:right w:val="single" w:sz="6" w:space="0" w:color="000000"/>
       </w:tblBorders>
-      <w:tblCellMar>
-        <w:top w:w="0" w:type="dxa"/>
-        <w:left w:w="108" w:type="dxa"/>
-        <w:bottom w:w="0" w:type="dxa"/>
-        <w:right w:w="108" w:type="dxa"/>
-      </w:tblCellMar>
     </w:tblPr>
     <w:tcPr>
       <w:shd w:val="clear" w:color="auto" w:fill="auto"/>
@@ -12693,19 +12320,12 @@
     </w:rPr>
     <w:tblPr>
       <w:tblStyleRowBandSize w:val="1"/>
-      <w:tblInd w:w="0" w:type="dxa"/>
       <w:tblBorders>
         <w:top w:val="single" w:sz="12" w:space="0" w:color="008080"/>
         <w:left w:val="single" w:sz="6" w:space="0" w:color="008080"/>
         <w:bottom w:val="single" w:sz="12" w:space="0" w:color="008080"/>
         <w:right w:val="single" w:sz="6" w:space="0" w:color="008080"/>
       </w:tblBorders>
-      <w:tblCellMar>
-        <w:top w:w="0" w:type="dxa"/>
-        <w:left w:w="108" w:type="dxa"/>
-        <w:bottom w:w="0" w:type="dxa"/>
-        <w:right w:w="108" w:type="dxa"/>
-      </w:tblCellMar>
     </w:tblPr>
     <w:tblStylePr w:type="firstRow">
       <w:rPr>
@@ -12790,16 +12410,9 @@
     </w:rPr>
     <w:tblPr>
       <w:tblStyleRowBandSize w:val="2"/>
-      <w:tblInd w:w="0" w:type="dxa"/>
       <w:tblBorders>
         <w:bottom w:val="single" w:sz="12" w:space="0" w:color="808080"/>
       </w:tblBorders>
-      <w:tblCellMar>
-        <w:top w:w="0" w:type="dxa"/>
-        <w:left w:w="108" w:type="dxa"/>
-        <w:bottom w:w="0" w:type="dxa"/>
-        <w:right w:w="108" w:type="dxa"/>
-      </w:tblCellMar>
     </w:tblPr>
     <w:tblStylePr w:type="firstRow">
       <w:rPr>
@@ -12881,18 +12494,11 @@
       <w:lang w:eastAsia="de-AT"/>
     </w:rPr>
     <w:tblPr>
-      <w:tblInd w:w="0" w:type="dxa"/>
       <w:tblBorders>
         <w:top w:val="single" w:sz="12" w:space="0" w:color="000000"/>
         <w:bottom w:val="single" w:sz="12" w:space="0" w:color="000000"/>
         <w:insideH w:val="single" w:sz="6" w:space="0" w:color="000000"/>
       </w:tblBorders>
-      <w:tblCellMar>
-        <w:top w:w="0" w:type="dxa"/>
-        <w:left w:w="108" w:type="dxa"/>
-        <w:bottom w:w="0" w:type="dxa"/>
-        <w:right w:w="108" w:type="dxa"/>
-      </w:tblCellMar>
     </w:tblPr>
     <w:tcPr>
       <w:shd w:val="clear" w:color="auto" w:fill="auto"/>
@@ -12952,7 +12558,6 @@
       <w:lang w:eastAsia="de-AT"/>
     </w:rPr>
     <w:tblPr>
-      <w:tblInd w:w="0" w:type="dxa"/>
       <w:tblBorders>
         <w:top w:val="single" w:sz="12" w:space="0" w:color="000000"/>
         <w:left w:val="single" w:sz="12" w:space="0" w:color="000000"/>
@@ -12960,12 +12565,6 @@
         <w:right w:val="single" w:sz="12" w:space="0" w:color="000000"/>
         <w:insideH w:val="single" w:sz="6" w:space="0" w:color="000000"/>
       </w:tblBorders>
-      <w:tblCellMar>
-        <w:top w:w="0" w:type="dxa"/>
-        <w:left w:w="108" w:type="dxa"/>
-        <w:bottom w:w="0" w:type="dxa"/>
-        <w:right w:w="108" w:type="dxa"/>
-      </w:tblCellMar>
     </w:tblPr>
     <w:tcPr>
       <w:shd w:val="clear" w:color="auto" w:fill="auto"/>
@@ -13002,7 +12601,6 @@
       <w:lang w:eastAsia="de-AT"/>
     </w:rPr>
     <w:tblPr>
-      <w:tblInd w:w="0" w:type="dxa"/>
       <w:tblBorders>
         <w:top w:val="single" w:sz="6" w:space="0" w:color="000000"/>
         <w:left w:val="single" w:sz="6" w:space="0" w:color="000000"/>
@@ -13010,12 +12608,6 @@
         <w:right w:val="single" w:sz="6" w:space="0" w:color="000000"/>
         <w:insideH w:val="single" w:sz="6" w:space="0" w:color="000000"/>
       </w:tblBorders>
-      <w:tblCellMar>
-        <w:top w:w="0" w:type="dxa"/>
-        <w:left w:w="108" w:type="dxa"/>
-        <w:bottom w:w="0" w:type="dxa"/>
-        <w:right w:w="108" w:type="dxa"/>
-      </w:tblCellMar>
     </w:tblPr>
     <w:tcPr>
       <w:shd w:val="clear" w:color="auto" w:fill="auto"/>
@@ -13064,19 +12656,12 @@
     </w:rPr>
     <w:tblPr>
       <w:tblStyleRowBandSize w:val="1"/>
-      <w:tblInd w:w="0" w:type="dxa"/>
       <w:tblBorders>
         <w:top w:val="single" w:sz="6" w:space="0" w:color="000000"/>
         <w:left w:val="single" w:sz="6" w:space="0" w:color="000000"/>
         <w:bottom w:val="single" w:sz="6" w:space="0" w:color="000000"/>
         <w:right w:val="single" w:sz="6" w:space="0" w:color="000000"/>
       </w:tblBorders>
-      <w:tblCellMar>
-        <w:top w:w="0" w:type="dxa"/>
-        <w:left w:w="108" w:type="dxa"/>
-        <w:bottom w:w="0" w:type="dxa"/>
-        <w:right w:w="108" w:type="dxa"/>
-      </w:tblCellMar>
     </w:tblPr>
     <w:tcPr>
       <w:shd w:val="pct50" w:color="000000" w:fill="FFFFFF"/>
@@ -13136,7 +12721,6 @@
     </w:rPr>
     <w:tblPr>
       <w:tblStyleRowBandSize w:val="1"/>
-      <w:tblInd w:w="0" w:type="dxa"/>
       <w:tblBorders>
         <w:top w:val="single" w:sz="12" w:space="0" w:color="008000"/>
         <w:left w:val="single" w:sz="6" w:space="0" w:color="008000"/>
@@ -13144,12 +12728,6 @@
         <w:right w:val="single" w:sz="6" w:space="0" w:color="008000"/>
         <w:insideH w:val="single" w:sz="6" w:space="0" w:color="000000"/>
       </w:tblBorders>
-      <w:tblCellMar>
-        <w:top w:w="0" w:type="dxa"/>
-        <w:left w:w="108" w:type="dxa"/>
-        <w:bottom w:w="0" w:type="dxa"/>
-        <w:right w:w="108" w:type="dxa"/>
-      </w:tblCellMar>
     </w:tblPr>
     <w:tblStylePr w:type="firstRow">
       <w:rPr>
@@ -13246,7 +12824,6 @@
     </w:rPr>
     <w:tblPr>
       <w:tblStyleRowBandSize w:val="1"/>
-      <w:tblInd w:w="0" w:type="dxa"/>
       <w:tblBorders>
         <w:top w:val="single" w:sz="6" w:space="0" w:color="000000"/>
         <w:left w:val="single" w:sz="6" w:space="0" w:color="000000"/>
@@ -13254,12 +12831,6 @@
         <w:right w:val="single" w:sz="6" w:space="0" w:color="000000"/>
         <w:insideV w:val="single" w:sz="6" w:space="0" w:color="000000"/>
       </w:tblBorders>
-      <w:tblCellMar>
-        <w:top w:w="0" w:type="dxa"/>
-        <w:left w:w="108" w:type="dxa"/>
-        <w:bottom w:w="0" w:type="dxa"/>
-        <w:right w:w="108" w:type="dxa"/>
-      </w:tblCellMar>
     </w:tblPr>
     <w:tblStylePr w:type="firstRow">
       <w:rPr>
@@ -13357,7 +12928,6 @@
       <w:lang w:eastAsia="de-AT"/>
     </w:rPr>
     <w:tblPr>
-      <w:tblInd w:w="0" w:type="dxa"/>
       <w:tblBorders>
         <w:top w:val="single" w:sz="6" w:space="0" w:color="000000"/>
         <w:left w:val="single" w:sz="6" w:space="0" w:color="000000"/>
@@ -13366,12 +12936,6 @@
         <w:insideH w:val="single" w:sz="6" w:space="0" w:color="000000"/>
         <w:insideV w:val="single" w:sz="6" w:space="0" w:color="000000"/>
       </w:tblBorders>
-      <w:tblCellMar>
-        <w:top w:w="0" w:type="dxa"/>
-        <w:left w:w="108" w:type="dxa"/>
-        <w:bottom w:w="0" w:type="dxa"/>
-        <w:right w:w="108" w:type="dxa"/>
-      </w:tblCellMar>
     </w:tblPr>
     <w:tcPr>
       <w:shd w:val="clear" w:color="auto" w:fill="auto"/>
@@ -13407,7 +12971,6 @@
       <w:lang w:eastAsia="de-AT"/>
     </w:rPr>
     <w:tblPr>
-      <w:tblInd w:w="0" w:type="dxa"/>
       <w:tblBorders>
         <w:top w:val="single" w:sz="6" w:space="0" w:color="000000"/>
         <w:left w:val="single" w:sz="6" w:space="0" w:color="000000"/>
@@ -13416,12 +12979,6 @@
         <w:insideH w:val="single" w:sz="6" w:space="0" w:color="000000"/>
         <w:insideV w:val="single" w:sz="6" w:space="0" w:color="000000"/>
       </w:tblBorders>
-      <w:tblCellMar>
-        <w:top w:w="0" w:type="dxa"/>
-        <w:left w:w="108" w:type="dxa"/>
-        <w:bottom w:w="0" w:type="dxa"/>
-        <w:right w:w="108" w:type="dxa"/>
-      </w:tblCellMar>
     </w:tblPr>
     <w:tcPr>
       <w:shd w:val="clear" w:color="auto" w:fill="auto"/>
@@ -13468,17 +13025,10 @@
       <w:lang w:eastAsia="de-AT"/>
     </w:rPr>
     <w:tblPr>
-      <w:tblInd w:w="0" w:type="dxa"/>
       <w:tblBorders>
         <w:insideH w:val="single" w:sz="6" w:space="0" w:color="000000"/>
         <w:insideV w:val="single" w:sz="6" w:space="0" w:color="000000"/>
       </w:tblBorders>
-      <w:tblCellMar>
-        <w:top w:w="0" w:type="dxa"/>
-        <w:left w:w="108" w:type="dxa"/>
-        <w:bottom w:w="0" w:type="dxa"/>
-        <w:right w:w="108" w:type="dxa"/>
-      </w:tblCellMar>
     </w:tblPr>
     <w:tcPr>
       <w:shd w:val="clear" w:color="auto" w:fill="auto"/>
@@ -13552,7 +13102,6 @@
       <w:lang w:eastAsia="de-AT"/>
     </w:rPr>
     <w:tblPr>
-      <w:tblInd w:w="0" w:type="dxa"/>
       <w:tblBorders>
         <w:top w:val="single" w:sz="6" w:space="0" w:color="000000"/>
         <w:left w:val="single" w:sz="12" w:space="0" w:color="000000"/>
@@ -13560,12 +13109,6 @@
         <w:right w:val="single" w:sz="12" w:space="0" w:color="000000"/>
         <w:insideV w:val="single" w:sz="6" w:space="0" w:color="000000"/>
       </w:tblBorders>
-      <w:tblCellMar>
-        <w:top w:w="0" w:type="dxa"/>
-        <w:left w:w="108" w:type="dxa"/>
-        <w:bottom w:w="0" w:type="dxa"/>
-        <w:right w:w="108" w:type="dxa"/>
-      </w:tblCellMar>
     </w:tblPr>
     <w:tcPr>
       <w:shd w:val="clear" w:color="auto" w:fill="auto"/>
@@ -13623,19 +13166,12 @@
       <w:lang w:eastAsia="de-AT"/>
     </w:rPr>
     <w:tblPr>
-      <w:tblInd w:w="0" w:type="dxa"/>
       <w:tblBorders>
         <w:left w:val="single" w:sz="12" w:space="0" w:color="000000"/>
         <w:right w:val="single" w:sz="12" w:space="0" w:color="000000"/>
         <w:insideH w:val="single" w:sz="6" w:space="0" w:color="000000"/>
         <w:insideV w:val="single" w:sz="6" w:space="0" w:color="000000"/>
       </w:tblBorders>
-      <w:tblCellMar>
-        <w:top w:w="0" w:type="dxa"/>
-        <w:left w:w="108" w:type="dxa"/>
-        <w:bottom w:w="0" w:type="dxa"/>
-        <w:right w:w="108" w:type="dxa"/>
-      </w:tblCellMar>
     </w:tblPr>
     <w:tcPr>
       <w:shd w:val="clear" w:color="auto" w:fill="auto"/>
@@ -13700,7 +13236,6 @@
       <w:lang w:eastAsia="de-AT"/>
     </w:rPr>
     <w:tblPr>
-      <w:tblInd w:w="0" w:type="dxa"/>
       <w:tblBorders>
         <w:top w:val="single" w:sz="12" w:space="0" w:color="000000"/>
         <w:left w:val="single" w:sz="12" w:space="0" w:color="000000"/>
@@ -13709,12 +13244,6 @@
         <w:insideH w:val="single" w:sz="6" w:space="0" w:color="000000"/>
         <w:insideV w:val="single" w:sz="6" w:space="0" w:color="000000"/>
       </w:tblBorders>
-      <w:tblCellMar>
-        <w:top w:w="0" w:type="dxa"/>
-        <w:left w:w="108" w:type="dxa"/>
-        <w:bottom w:w="0" w:type="dxa"/>
-        <w:right w:w="108" w:type="dxa"/>
-      </w:tblCellMar>
     </w:tblPr>
     <w:tcPr>
       <w:shd w:val="clear" w:color="auto" w:fill="auto"/>
@@ -13780,7 +13309,6 @@
       <w:lang w:eastAsia="de-AT"/>
     </w:rPr>
     <w:tblPr>
-      <w:tblInd w:w="0" w:type="dxa"/>
       <w:tblBorders>
         <w:top w:val="single" w:sz="12" w:space="0" w:color="000000"/>
         <w:left w:val="single" w:sz="12" w:space="0" w:color="000000"/>
@@ -13788,12 +13316,6 @@
         <w:right w:val="single" w:sz="12" w:space="0" w:color="000000"/>
         <w:insideV w:val="single" w:sz="6" w:space="0" w:color="000000"/>
       </w:tblBorders>
-      <w:tblCellMar>
-        <w:top w:w="0" w:type="dxa"/>
-        <w:left w:w="108" w:type="dxa"/>
-        <w:bottom w:w="0" w:type="dxa"/>
-        <w:right w:w="108" w:type="dxa"/>
-      </w:tblCellMar>
     </w:tblPr>
     <w:tcPr>
       <w:shd w:val="clear" w:color="auto" w:fill="auto"/>
@@ -13865,7 +13387,6 @@
       <w:lang w:eastAsia="de-AT"/>
     </w:rPr>
     <w:tblPr>
-      <w:tblInd w:w="0" w:type="dxa"/>
       <w:tblBorders>
         <w:top w:val="single" w:sz="12" w:space="0" w:color="000000"/>
         <w:left w:val="single" w:sz="12" w:space="0" w:color="000000"/>
@@ -13874,12 +13395,6 @@
         <w:insideH w:val="single" w:sz="6" w:space="0" w:color="000000"/>
         <w:insideV w:val="single" w:sz="6" w:space="0" w:color="000000"/>
       </w:tblBorders>
-      <w:tblCellMar>
-        <w:top w:w="0" w:type="dxa"/>
-        <w:left w:w="108" w:type="dxa"/>
-        <w:bottom w:w="0" w:type="dxa"/>
-        <w:right w:w="108" w:type="dxa"/>
-      </w:tblCellMar>
     </w:tblPr>
     <w:tcPr>
       <w:shd w:val="clear" w:color="auto" w:fill="auto"/>
@@ -13963,7 +13478,6 @@
       <w:lang w:eastAsia="de-AT"/>
     </w:rPr>
     <w:tblPr>
-      <w:tblInd w:w="0" w:type="dxa"/>
       <w:tblBorders>
         <w:top w:val="single" w:sz="6" w:space="0" w:color="000080"/>
         <w:left w:val="single" w:sz="6" w:space="0" w:color="000080"/>
@@ -13972,12 +13486,6 @@
         <w:insideH w:val="single" w:sz="6" w:space="0" w:color="000080"/>
         <w:insideV w:val="single" w:sz="6" w:space="0" w:color="000080"/>
       </w:tblBorders>
-      <w:tblCellMar>
-        <w:top w:w="0" w:type="dxa"/>
-        <w:left w:w="108" w:type="dxa"/>
-        <w:bottom w:w="0" w:type="dxa"/>
-        <w:right w:w="108" w:type="dxa"/>
-      </w:tblCellMar>
     </w:tblPr>
     <w:tcPr>
       <w:shd w:val="clear" w:color="auto" w:fill="auto"/>
@@ -14044,19 +13552,12 @@
     </w:rPr>
     <w:tblPr>
       <w:tblStyleColBandSize w:val="1"/>
-      <w:tblInd w:w="0" w:type="dxa"/>
       <w:tblBorders>
         <w:top w:val="single" w:sz="12" w:space="0" w:color="000000"/>
         <w:left w:val="single" w:sz="12" w:space="0" w:color="000000"/>
         <w:bottom w:val="single" w:sz="12" w:space="0" w:color="000000"/>
         <w:right w:val="single" w:sz="12" w:space="0" w:color="000000"/>
       </w:tblBorders>
-      <w:tblCellMar>
-        <w:top w:w="0" w:type="dxa"/>
-        <w:left w:w="108" w:type="dxa"/>
-        <w:bottom w:w="0" w:type="dxa"/>
-        <w:right w:w="108" w:type="dxa"/>
-      </w:tblCellMar>
     </w:tblPr>
     <w:tblStylePr w:type="firstRow">
       <w:rPr>
@@ -14174,13 +13675,6 @@
     </w:rPr>
     <w:tblPr>
       <w:tblStyleColBandSize w:val="1"/>
-      <w:tblInd w:w="0" w:type="dxa"/>
-      <w:tblCellMar>
-        <w:top w:w="0" w:type="dxa"/>
-        <w:left w:w="108" w:type="dxa"/>
-        <w:bottom w:w="0" w:type="dxa"/>
-        <w:right w:w="108" w:type="dxa"/>
-      </w:tblCellMar>
     </w:tblPr>
     <w:tblStylePr w:type="firstRow">
       <w:rPr>
@@ -14298,7 +13792,6 @@
     </w:rPr>
     <w:tblPr>
       <w:tblStyleColBandSize w:val="1"/>
-      <w:tblInd w:w="0" w:type="dxa"/>
       <w:tblBorders>
         <w:top w:val="single" w:sz="6" w:space="0" w:color="000080"/>
         <w:left w:val="single" w:sz="6" w:space="0" w:color="000080"/>
@@ -14306,12 +13799,6 @@
         <w:right w:val="single" w:sz="6" w:space="0" w:color="000080"/>
         <w:insideV w:val="single" w:sz="6" w:space="0" w:color="000080"/>
       </w:tblBorders>
-      <w:tblCellMar>
-        <w:top w:w="0" w:type="dxa"/>
-        <w:left w:w="108" w:type="dxa"/>
-        <w:bottom w:w="0" w:type="dxa"/>
-        <w:right w:w="108" w:type="dxa"/>
-      </w:tblCellMar>
     </w:tblPr>
     <w:tblStylePr w:type="firstRow">
       <w:rPr>
@@ -14414,13 +13901,6 @@
     </w:rPr>
     <w:tblPr>
       <w:tblStyleColBandSize w:val="1"/>
-      <w:tblInd w:w="0" w:type="dxa"/>
-      <w:tblCellMar>
-        <w:top w:w="0" w:type="dxa"/>
-        <w:left w:w="108" w:type="dxa"/>
-        <w:bottom w:w="0" w:type="dxa"/>
-        <w:right w:w="108" w:type="dxa"/>
-      </w:tblCellMar>
     </w:tblPr>
     <w:tblStylePr w:type="firstRow">
       <w:rPr>
@@ -14496,7 +13976,6 @@
     </w:rPr>
     <w:tblPr>
       <w:tblStyleColBandSize w:val="1"/>
-      <w:tblInd w:w="0" w:type="dxa"/>
       <w:tblBorders>
         <w:top w:val="single" w:sz="12" w:space="0" w:color="808080"/>
         <w:left w:val="single" w:sz="12" w:space="0" w:color="808080"/>
@@ -14504,12 +13983,6 @@
         <w:right w:val="single" w:sz="12" w:space="0" w:color="808080"/>
         <w:insideV w:val="single" w:sz="6" w:space="0" w:color="C0C0C0"/>
       </w:tblBorders>
-      <w:tblCellMar>
-        <w:top w:w="0" w:type="dxa"/>
-        <w:left w:w="108" w:type="dxa"/>
-        <w:bottom w:w="0" w:type="dxa"/>
-        <w:right w:w="108" w:type="dxa"/>
-      </w:tblCellMar>
     </w:tblPr>
     <w:tblStylePr w:type="firstRow">
       <w:rPr>
@@ -14598,13 +14071,6 @@
     </w:rPr>
     <w:tblPr>
       <w:tblStyleRowBandSize w:val="1"/>
-      <w:tblInd w:w="0" w:type="dxa"/>
-      <w:tblCellMar>
-        <w:top w:w="0" w:type="dxa"/>
-        <w:left w:w="108" w:type="dxa"/>
-        <w:bottom w:w="0" w:type="dxa"/>
-        <w:right w:w="108" w:type="dxa"/>
-      </w:tblCellMar>
     </w:tblPr>
     <w:tblStylePr w:type="firstRow">
       <w:tblPr/>
@@ -14701,17 +14167,10 @@
       <w:lang w:eastAsia="de-AT"/>
     </w:rPr>
     <w:tblPr>
-      <w:tblInd w:w="0" w:type="dxa"/>
       <w:tblBorders>
         <w:left w:val="single" w:sz="6" w:space="0" w:color="000000"/>
         <w:right w:val="single" w:sz="6" w:space="0" w:color="000000"/>
       </w:tblBorders>
-      <w:tblCellMar>
-        <w:top w:w="0" w:type="dxa"/>
-        <w:left w:w="108" w:type="dxa"/>
-        <w:bottom w:w="0" w:type="dxa"/>
-        <w:right w:w="108" w:type="dxa"/>
-      </w:tblCellMar>
     </w:tblPr>
     <w:tblStylePr w:type="firstRow">
       <w:tblPr/>
@@ -14798,7 +14257,6 @@
     </w:rPr>
     <w:tblPr>
       <w:tblCellSpacing w:w="20" w:type="dxa"/>
-      <w:tblInd w:w="0" w:type="dxa"/>
       <w:tblBorders>
         <w:top w:val="outset" w:sz="6" w:space="0" w:color="auto"/>
         <w:left w:val="outset" w:sz="6" w:space="0" w:color="auto"/>
@@ -14807,12 +14265,6 @@
         <w:insideH w:val="outset" w:sz="6" w:space="0" w:color="auto"/>
         <w:insideV w:val="outset" w:sz="6" w:space="0" w:color="auto"/>
       </w:tblBorders>
-      <w:tblCellMar>
-        <w:top w:w="0" w:type="dxa"/>
-        <w:left w:w="108" w:type="dxa"/>
-        <w:bottom w:w="0" w:type="dxa"/>
-        <w:right w:w="108" w:type="dxa"/>
-      </w:tblCellMar>
     </w:tblPr>
     <w:trPr>
       <w:tblCellSpacing w:w="20" w:type="dxa"/>
@@ -14849,7 +14301,6 @@
     </w:rPr>
     <w:tblPr>
       <w:tblCellSpacing w:w="20" w:type="dxa"/>
-      <w:tblInd w:w="0" w:type="dxa"/>
       <w:tblBorders>
         <w:top w:val="inset" w:sz="6" w:space="0" w:color="auto"/>
         <w:left w:val="inset" w:sz="6" w:space="0" w:color="auto"/>
@@ -14858,12 +14309,6 @@
         <w:insideH w:val="inset" w:sz="6" w:space="0" w:color="auto"/>
         <w:insideV w:val="inset" w:sz="6" w:space="0" w:color="auto"/>
       </w:tblBorders>
-      <w:tblCellMar>
-        <w:top w:w="0" w:type="dxa"/>
-        <w:left w:w="108" w:type="dxa"/>
-        <w:bottom w:w="0" w:type="dxa"/>
-        <w:right w:w="108" w:type="dxa"/>
-      </w:tblCellMar>
     </w:tblPr>
     <w:trPr>
       <w:tblCellSpacing w:w="20" w:type="dxa"/>
@@ -14900,7 +14345,6 @@
     </w:rPr>
     <w:tblPr>
       <w:tblCellSpacing w:w="20" w:type="dxa"/>
-      <w:tblInd w:w="0" w:type="dxa"/>
       <w:tblBorders>
         <w:top w:val="outset" w:sz="24" w:space="0" w:color="auto"/>
         <w:left w:val="outset" w:sz="24" w:space="0" w:color="auto"/>
@@ -14909,12 +14353,6 @@
         <w:insideH w:val="outset" w:sz="6" w:space="0" w:color="auto"/>
         <w:insideV w:val="outset" w:sz="6" w:space="0" w:color="auto"/>
       </w:tblBorders>
-      <w:tblCellMar>
-        <w:top w:w="0" w:type="dxa"/>
-        <w:left w:w="108" w:type="dxa"/>
-        <w:bottom w:w="0" w:type="dxa"/>
-        <w:right w:w="108" w:type="dxa"/>
-      </w:tblCellMar>
     </w:tblPr>
     <w:trPr>
       <w:tblCellSpacing w:w="20" w:type="dxa"/>
@@ -14950,7 +14388,6 @@
       <w:lang w:eastAsia="de-AT"/>
     </w:rPr>
     <w:tblPr>
-      <w:tblInd w:w="0" w:type="dxa"/>
       <w:tblBorders>
         <w:top w:val="single" w:sz="4" w:space="0" w:color="auto"/>
         <w:left w:val="single" w:sz="4" w:space="0" w:color="auto"/>
@@ -14959,12 +14396,6 @@
         <w:insideH w:val="single" w:sz="4" w:space="0" w:color="auto"/>
         <w:insideV w:val="single" w:sz="4" w:space="0" w:color="auto"/>
       </w:tblBorders>
-      <w:tblCellMar>
-        <w:top w:w="0" w:type="dxa"/>
-        <w:left w:w="108" w:type="dxa"/>
-        <w:bottom w:w="0" w:type="dxa"/>
-        <w:right w:w="108" w:type="dxa"/>
-      </w:tblCellMar>
     </w:tblPr>
   </w:style>
   <w:style w:type="table" w:styleId="Tabellenraster">
@@ -14981,7 +14412,6 @@
       <w:lang w:eastAsia="de-AT"/>
     </w:rPr>
     <w:tblPr>
-      <w:tblInd w:w="0" w:type="dxa"/>
       <w:tblBorders>
         <w:top w:val="single" w:sz="4" w:space="0" w:color="auto"/>
         <w:left w:val="single" w:sz="4" w:space="0" w:color="auto"/>
@@ -14990,12 +14420,6 @@
         <w:insideH w:val="single" w:sz="4" w:space="0" w:color="auto"/>
         <w:insideV w:val="single" w:sz="4" w:space="0" w:color="auto"/>
       </w:tblBorders>
-      <w:tblCellMar>
-        <w:top w:w="0" w:type="dxa"/>
-        <w:left w:w="108" w:type="dxa"/>
-        <w:bottom w:w="0" w:type="dxa"/>
-        <w:right w:w="108" w:type="dxa"/>
-      </w:tblCellMar>
     </w:tblPr>
   </w:style>
   <w:style w:type="paragraph" w:styleId="Textkrper">

</xml_diff>